<commit_message>
Word Manual tecnico de usuario Playa Magica
</commit_message>
<xml_diff>
--- a/Manual tecnico de usuario/Manual_tecnico_usuario_PlayaMagica.docx
+++ b/Manual tecnico de usuario/Manual_tecnico_usuario_PlayaMagica.docx
@@ -89,18 +89,18 @@
         </w:rPr>
         <w:lastRenderedPageBreak/>
         <w:drawing>
-          <wp:anchor distT="0" distB="0" distL="114300" distR="114300" simplePos="0" relativeHeight="251657215" behindDoc="1" locked="0" layoutInCell="1" allowOverlap="1" wp14:anchorId="1064F670" wp14:editId="02CC406D">
+          <wp:anchor distT="0" distB="0" distL="114300" distR="114300" simplePos="0" relativeHeight="251663360" behindDoc="1" locked="0" layoutInCell="1" allowOverlap="1" wp14:anchorId="2E94297A" wp14:editId="06BE6DCE">
             <wp:simplePos x="0" y="0"/>
             <wp:positionH relativeFrom="page">
-              <wp:align>left</wp:align>
+              <wp:align>right</wp:align>
             </wp:positionH>
             <wp:positionV relativeFrom="paragraph">
-              <wp:posOffset>-880890</wp:posOffset>
+              <wp:posOffset>-882869</wp:posOffset>
             </wp:positionV>
             <wp:extent cx="7555865" cy="10654175"/>
-            <wp:effectExtent l="0" t="0" r="0" b="635"/>
+            <wp:effectExtent l="0" t="0" r="6985" b="0"/>
             <wp:wrapNone/>
-            <wp:docPr id="283094501" name="Imagen 283094501" descr="Imagen que contiene Forma&#10;&#10;Descripción generada automáticamente"/>
+            <wp:docPr id="72949176" name="Imagen 72949176" descr="Imagen que contiene Forma&#10;&#10;Descripción generada automáticamente"/>
             <wp:cNvGraphicFramePr>
               <a:graphicFrameLocks xmlns:a="http://schemas.openxmlformats.org/drawingml/2006/main" noChangeAspect="1"/>
             </wp:cNvGraphicFramePr>
@@ -190,6 +190,21 @@
           <w:szCs w:val="24"/>
         </w:rPr>
       </w:pPr>
+    </w:p>
+    <w:p>
+      <w:pPr>
+        <w:tabs>
+          <w:tab w:val="left" w:pos="2135"/>
+        </w:tabs>
+        <w:jc w:val="center"/>
+        <w:rPr>
+          <w:rFonts w:ascii="Times New Roman" w:hAnsi="Times New Roman" w:cs="Times New Roman"/>
+          <w:b/>
+          <w:bCs/>
+          <w:sz w:val="24"/>
+          <w:szCs w:val="24"/>
+        </w:rPr>
+      </w:pPr>
       <w:r>
         <w:rPr>
           <w:rFonts w:ascii="Times New Roman" w:hAnsi="Times New Roman" w:cs="Times New Roman"/>
@@ -364,6 +379,427 @@
         </w:tabs>
       </w:pPr>
     </w:p>
+    <w:sdt>
+      <w:sdtPr>
+        <w:rPr>
+          <w:lang w:val="es-ES"/>
+        </w:rPr>
+        <w:id w:val="187563837"/>
+        <w:docPartObj>
+          <w:docPartGallery w:val="Table of Contents"/>
+          <w:docPartUnique/>
+        </w:docPartObj>
+      </w:sdtPr>
+      <w:sdtEndPr>
+        <w:rPr>
+          <w:rFonts w:asciiTheme="minorHAnsi" w:eastAsiaTheme="minorHAnsi" w:hAnsiTheme="minorHAnsi" w:cstheme="minorBidi"/>
+          <w:b/>
+          <w:bCs/>
+          <w:color w:val="auto"/>
+          <w:kern w:val="2"/>
+          <w:sz w:val="22"/>
+          <w:szCs w:val="22"/>
+          <w:lang w:eastAsia="en-US"/>
+          <w14:ligatures w14:val="standardContextual"/>
+        </w:rPr>
+      </w:sdtEndPr>
+      <w:sdtContent>
+        <w:p>
+          <w:pPr>
+            <w:pStyle w:val="TtuloTDC"/>
+            <w:rPr>
+              <w:lang w:val="es-ES"/>
+            </w:rPr>
+          </w:pPr>
+          <w:r>
+            <w:rPr>
+              <w:rFonts w:ascii="Times New Roman" w:hAnsi="Times New Roman" w:cs="Times New Roman"/>
+              <w:noProof/>
+            </w:rPr>
+            <w:drawing>
+              <wp:anchor distT="0" distB="0" distL="114300" distR="114300" simplePos="0" relativeHeight="251657215" behindDoc="1" locked="0" layoutInCell="1" allowOverlap="1" wp14:anchorId="1064F670" wp14:editId="1BF77B3C">
+                <wp:simplePos x="0" y="0"/>
+                <wp:positionH relativeFrom="page">
+                  <wp:posOffset>-1270</wp:posOffset>
+                </wp:positionH>
+                <wp:positionV relativeFrom="paragraph">
+                  <wp:posOffset>-880391</wp:posOffset>
+                </wp:positionV>
+                <wp:extent cx="7555865" cy="10654175"/>
+                <wp:effectExtent l="0" t="0" r="0" b="635"/>
+                <wp:wrapNone/>
+                <wp:docPr id="283094501" name="Imagen 283094501" descr="Imagen que contiene Forma&#10;&#10;Descripción generada automáticamente"/>
+                <wp:cNvGraphicFramePr>
+                  <a:graphicFrameLocks xmlns:a="http://schemas.openxmlformats.org/drawingml/2006/main" noChangeAspect="1"/>
+                </wp:cNvGraphicFramePr>
+                <a:graphic xmlns:a="http://schemas.openxmlformats.org/drawingml/2006/main">
+                  <a:graphicData uri="http://schemas.openxmlformats.org/drawingml/2006/picture">
+                    <pic:pic xmlns:pic="http://schemas.openxmlformats.org/drawingml/2006/picture">
+                      <pic:nvPicPr>
+                        <pic:cNvPr id="283094501" name="Imagen 283094501" descr="Imagen que contiene Forma&#10;&#10;Descripción generada automáticamente"/>
+                        <pic:cNvPicPr>
+                          <a:picLocks noChangeAspect="1" noChangeArrowheads="1"/>
+                        </pic:cNvPicPr>
+                      </pic:nvPicPr>
+                      <pic:blipFill>
+                        <a:blip r:embed="rId8">
+                          <a:extLst>
+                            <a:ext uri="{28A0092B-C50C-407E-A947-70E740481C1C}">
+                              <a14:useLocalDpi xmlns:a14="http://schemas.microsoft.com/office/drawing/2010/main" val="0"/>
+                            </a:ext>
+                          </a:extLst>
+                        </a:blip>
+                        <a:srcRect/>
+                        <a:stretch>
+                          <a:fillRect/>
+                        </a:stretch>
+                      </pic:blipFill>
+                      <pic:spPr bwMode="auto">
+                        <a:xfrm>
+                          <a:off x="0" y="0"/>
+                          <a:ext cx="7555865" cy="10654175"/>
+                        </a:xfrm>
+                        <a:prstGeom prst="rect">
+                          <a:avLst/>
+                        </a:prstGeom>
+                        <a:noFill/>
+                        <a:ln>
+                          <a:noFill/>
+                        </a:ln>
+                      </pic:spPr>
+                    </pic:pic>
+                  </a:graphicData>
+                </a:graphic>
+                <wp14:sizeRelH relativeFrom="margin">
+                  <wp14:pctWidth>0</wp14:pctWidth>
+                </wp14:sizeRelH>
+                <wp14:sizeRelV relativeFrom="margin">
+                  <wp14:pctHeight>0</wp14:pctHeight>
+                </wp14:sizeRelV>
+              </wp:anchor>
+            </w:drawing>
+          </w:r>
+        </w:p>
+        <w:p>
+          <w:pPr>
+            <w:pStyle w:val="TtuloTDC"/>
+            <w:rPr>
+              <w:lang w:val="es-ES"/>
+            </w:rPr>
+          </w:pPr>
+        </w:p>
+        <w:p>
+          <w:pPr>
+            <w:pStyle w:val="TtuloTDC"/>
+            <w:rPr>
+              <w:lang w:val="es-ES"/>
+            </w:rPr>
+          </w:pPr>
+        </w:p>
+        <w:p>
+          <w:pPr>
+            <w:pStyle w:val="TtuloTDC"/>
+            <w:rPr>
+              <w:lang w:val="es-ES"/>
+            </w:rPr>
+          </w:pPr>
+        </w:p>
+        <w:p>
+          <w:pPr>
+            <w:pStyle w:val="TtuloTDC"/>
+            <w:rPr>
+              <w:lang w:val="es-ES"/>
+            </w:rPr>
+          </w:pPr>
+        </w:p>
+        <w:p>
+          <w:pPr>
+            <w:pStyle w:val="TtuloTDC"/>
+            <w:rPr>
+              <w:lang w:val="es-ES"/>
+            </w:rPr>
+          </w:pPr>
+        </w:p>
+        <w:p>
+          <w:pPr>
+            <w:pStyle w:val="TtuloTDC"/>
+            <w:rPr>
+              <w:noProof/>
+            </w:rPr>
+          </w:pPr>
+          <w:r>
+            <w:rPr>
+              <w:color w:val="009B9D"/>
+              <w:lang w:val="es-ES"/>
+            </w:rPr>
+            <w:t>Contenido</w:t>
+          </w:r>
+          <w:r>
+            <w:fldChar w:fldCharType="begin"/>
+          </w:r>
+          <w:r>
+            <w:instrText xml:space="preserve"> TOC \o "1-3" \h \z \u </w:instrText>
+          </w:r>
+          <w:r>
+            <w:fldChar w:fldCharType="separate"/>
+          </w:r>
+        </w:p>
+        <w:p>
+          <w:pPr>
+            <w:pStyle w:val="TDC1"/>
+            <w:tabs>
+              <w:tab w:val="right" w:leader="dot" w:pos="8494"/>
+            </w:tabs>
+            <w:rPr>
+              <w:rFonts w:eastAsiaTheme="minorEastAsia"/>
+              <w:noProof/>
+              <w:lang w:eastAsia="es-HN"/>
+            </w:rPr>
+          </w:pPr>
+          <w:hyperlink w:anchor="_Toc135232938" w:history="1">
+            <w:r>
+              <w:rPr>
+                <w:rStyle w:val="Hipervnculo"/>
+                <w:rFonts w:ascii="Times New Roman" w:hAnsi="Times New Roman" w:cs="Times New Roman"/>
+                <w:b/>
+                <w:bCs/>
+                <w:noProof/>
+                <w:lang w:val="es-419"/>
+              </w:rPr>
+              <w:t>Historial Del Documento</w:t>
+            </w:r>
+            <w:r>
+              <w:rPr>
+                <w:noProof/>
+                <w:webHidden/>
+              </w:rPr>
+              <w:tab/>
+            </w:r>
+            <w:r>
+              <w:rPr>
+                <w:noProof/>
+                <w:webHidden/>
+              </w:rPr>
+              <w:fldChar w:fldCharType="begin"/>
+            </w:r>
+            <w:r>
+              <w:rPr>
+                <w:noProof/>
+                <w:webHidden/>
+              </w:rPr>
+              <w:instrText xml:space="preserve"> PAGEREF _Toc135232938 \h </w:instrText>
+            </w:r>
+            <w:r>
+              <w:rPr>
+                <w:noProof/>
+                <w:webHidden/>
+              </w:rPr>
+            </w:r>
+            <w:r>
+              <w:rPr>
+                <w:noProof/>
+                <w:webHidden/>
+              </w:rPr>
+              <w:fldChar w:fldCharType="separate"/>
+            </w:r>
+            <w:r>
+              <w:rPr>
+                <w:noProof/>
+                <w:webHidden/>
+              </w:rPr>
+              <w:t>1</w:t>
+            </w:r>
+            <w:r>
+              <w:rPr>
+                <w:noProof/>
+                <w:webHidden/>
+              </w:rPr>
+              <w:fldChar w:fldCharType="end"/>
+            </w:r>
+          </w:hyperlink>
+        </w:p>
+        <w:p>
+          <w:pPr>
+            <w:pStyle w:val="TDC2"/>
+            <w:tabs>
+              <w:tab w:val="right" w:leader="dot" w:pos="8494"/>
+            </w:tabs>
+            <w:ind w:left="0"/>
+            <w:rPr>
+              <w:rFonts w:eastAsiaTheme="minorEastAsia"/>
+              <w:noProof/>
+              <w:lang w:eastAsia="es-HN"/>
+            </w:rPr>
+          </w:pPr>
+          <w:hyperlink w:anchor="_Toc135232939" w:history="1">
+            <w:r>
+              <w:rPr>
+                <w:rStyle w:val="Hipervnculo"/>
+                <w:rFonts w:ascii="Times New Roman" w:hAnsi="Times New Roman" w:cs="Times New Roman"/>
+                <w:b/>
+                <w:bCs/>
+                <w:noProof/>
+                <w:lang w:val="es-ES"/>
+              </w:rPr>
+              <w:t>Módulo de información personal</w:t>
+            </w:r>
+            <w:r>
+              <w:rPr>
+                <w:rStyle w:val="Hipervnculo"/>
+                <w:rFonts w:ascii="Times New Roman" w:hAnsi="Times New Roman" w:cs="Times New Roman"/>
+                <w:b/>
+                <w:bCs/>
+                <w:noProof/>
+                <w:lang w:val="es-419"/>
+              </w:rPr>
+              <w:t xml:space="preserve"> – Tablas</w:t>
+            </w:r>
+            <w:r>
+              <w:rPr>
+                <w:noProof/>
+                <w:webHidden/>
+              </w:rPr>
+              <w:tab/>
+            </w:r>
+            <w:r>
+              <w:rPr>
+                <w:noProof/>
+                <w:webHidden/>
+              </w:rPr>
+              <w:fldChar w:fldCharType="begin"/>
+            </w:r>
+            <w:r>
+              <w:rPr>
+                <w:noProof/>
+                <w:webHidden/>
+              </w:rPr>
+              <w:instrText xml:space="preserve"> PAGEREF _Toc135232939 \h </w:instrText>
+            </w:r>
+            <w:r>
+              <w:rPr>
+                <w:noProof/>
+                <w:webHidden/>
+              </w:rPr>
+            </w:r>
+            <w:r>
+              <w:rPr>
+                <w:noProof/>
+                <w:webHidden/>
+              </w:rPr>
+              <w:fldChar w:fldCharType="separate"/>
+            </w:r>
+            <w:r>
+              <w:rPr>
+                <w:noProof/>
+                <w:webHidden/>
+              </w:rPr>
+              <w:t>2</w:t>
+            </w:r>
+            <w:r>
+              <w:rPr>
+                <w:noProof/>
+                <w:webHidden/>
+              </w:rPr>
+              <w:fldChar w:fldCharType="end"/>
+            </w:r>
+          </w:hyperlink>
+        </w:p>
+        <w:p>
+          <w:pPr>
+            <w:pStyle w:val="TDC1"/>
+            <w:tabs>
+              <w:tab w:val="right" w:leader="dot" w:pos="8494"/>
+            </w:tabs>
+            <w:rPr>
+              <w:rFonts w:eastAsiaTheme="minorEastAsia"/>
+              <w:noProof/>
+              <w:lang w:eastAsia="es-HN"/>
+            </w:rPr>
+          </w:pPr>
+          <w:hyperlink w:anchor="_Toc135232940" w:history="1">
+            <w:r>
+              <w:rPr>
+                <w:rStyle w:val="Hipervnculo"/>
+                <w:rFonts w:ascii="Times New Roman" w:hAnsi="Times New Roman" w:cs="Times New Roman"/>
+                <w:b/>
+                <w:bCs/>
+                <w:noProof/>
+              </w:rPr>
+              <w:t>Módulo de Acceso</w:t>
+            </w:r>
+            <w:r>
+              <w:rPr>
+                <w:rStyle w:val="Hipervnculo"/>
+                <w:rFonts w:ascii="Times New Roman" w:hAnsi="Times New Roman" w:cs="Times New Roman"/>
+                <w:b/>
+                <w:bCs/>
+                <w:noProof/>
+                <w:lang w:val="es-419"/>
+              </w:rPr>
+              <w:t xml:space="preserve"> – Tablas</w:t>
+            </w:r>
+            <w:r>
+              <w:rPr>
+                <w:noProof/>
+                <w:webHidden/>
+              </w:rPr>
+              <w:tab/>
+            </w:r>
+            <w:r>
+              <w:rPr>
+                <w:noProof/>
+                <w:webHidden/>
+              </w:rPr>
+              <w:fldChar w:fldCharType="begin"/>
+            </w:r>
+            <w:r>
+              <w:rPr>
+                <w:noProof/>
+                <w:webHidden/>
+              </w:rPr>
+              <w:instrText xml:space="preserve"> PAGEREF _Toc135232940 \h </w:instrText>
+            </w:r>
+            <w:r>
+              <w:rPr>
+                <w:noProof/>
+                <w:webHidden/>
+              </w:rPr>
+            </w:r>
+            <w:r>
+              <w:rPr>
+                <w:noProof/>
+                <w:webHidden/>
+              </w:rPr>
+              <w:fldChar w:fldCharType="separate"/>
+            </w:r>
+            <w:r>
+              <w:rPr>
+                <w:noProof/>
+                <w:webHidden/>
+              </w:rPr>
+              <w:t>3</w:t>
+            </w:r>
+            <w:r>
+              <w:rPr>
+                <w:noProof/>
+                <w:webHidden/>
+              </w:rPr>
+              <w:fldChar w:fldCharType="end"/>
+            </w:r>
+          </w:hyperlink>
+        </w:p>
+        <w:p>
+          <w:r>
+            <w:rPr>
+              <w:b/>
+              <w:bCs/>
+              <w:lang w:val="es-ES"/>
+            </w:rPr>
+            <w:fldChar w:fldCharType="end"/>
+          </w:r>
+        </w:p>
+      </w:sdtContent>
+    </w:sdt>
     <w:p>
       <w:pPr>
         <w:tabs>
@@ -371,85 +807,7 @@
         </w:tabs>
       </w:pPr>
     </w:p>
-    <w:p>
-      <w:r>
-        <w:lastRenderedPageBreak/>
-        <w:br w:type="page"/>
-      </w:r>
-    </w:p>
-    <w:p>
-      <w:pPr>
-        <w:jc w:val="center"/>
-      </w:pPr>
-      <w:r>
-        <w:rPr>
-          <w:noProof/>
-        </w:rPr>
-        <w:lastRenderedPageBreak/>
-        <w:drawing>
-          <wp:anchor distT="0" distB="0" distL="114300" distR="114300" simplePos="0" relativeHeight="251663360" behindDoc="1" locked="0" layoutInCell="1" allowOverlap="1" wp14:anchorId="67414DEB" wp14:editId="28CF254A">
-            <wp:simplePos x="0" y="0"/>
-            <wp:positionH relativeFrom="page">
-              <wp:align>right</wp:align>
-            </wp:positionH>
-            <wp:positionV relativeFrom="paragraph">
-              <wp:posOffset>-877570</wp:posOffset>
-            </wp:positionV>
-            <wp:extent cx="7555865" cy="10654030"/>
-            <wp:effectExtent l="0" t="0" r="6985" b="0"/>
-            <wp:wrapNone/>
-            <wp:docPr id="364416174" name="Imagen 364416174" descr="Imagen que contiene Forma&#10;&#10;Descripción generada automáticamente"/>
-            <wp:cNvGraphicFramePr>
-              <a:graphicFrameLocks xmlns:a="http://schemas.openxmlformats.org/drawingml/2006/main" noChangeAspect="1"/>
-            </wp:cNvGraphicFramePr>
-            <a:graphic xmlns:a="http://schemas.openxmlformats.org/drawingml/2006/main">
-              <a:graphicData uri="http://schemas.openxmlformats.org/drawingml/2006/picture">
-                <pic:pic xmlns:pic="http://schemas.openxmlformats.org/drawingml/2006/picture">
-                  <pic:nvPicPr>
-                    <pic:cNvPr id="364416174" name="Imagen 364416174" descr="Imagen que contiene Forma&#10;&#10;Descripción generada automáticamente"/>
-                    <pic:cNvPicPr>
-                      <a:picLocks noChangeAspect="1" noChangeArrowheads="1"/>
-                    </pic:cNvPicPr>
-                  </pic:nvPicPr>
-                  <pic:blipFill>
-                    <a:blip r:embed="rId8">
-                      <a:extLst>
-                        <a:ext uri="{28A0092B-C50C-407E-A947-70E740481C1C}">
-                          <a14:useLocalDpi xmlns:a14="http://schemas.microsoft.com/office/drawing/2010/main" val="0"/>
-                        </a:ext>
-                      </a:extLst>
-                    </a:blip>
-                    <a:srcRect/>
-                    <a:stretch>
-                      <a:fillRect/>
-                    </a:stretch>
-                  </pic:blipFill>
-                  <pic:spPr bwMode="auto">
-                    <a:xfrm>
-                      <a:off x="0" y="0"/>
-                      <a:ext cx="7555865" cy="10654030"/>
-                    </a:xfrm>
-                    <a:prstGeom prst="rect">
-                      <a:avLst/>
-                    </a:prstGeom>
-                    <a:noFill/>
-                    <a:ln>
-                      <a:noFill/>
-                    </a:ln>
-                  </pic:spPr>
-                </pic:pic>
-              </a:graphicData>
-            </a:graphic>
-            <wp14:sizeRelH relativeFrom="margin">
-              <wp14:pctWidth>0</wp14:pctWidth>
-            </wp14:sizeRelH>
-            <wp14:sizeRelV relativeFrom="margin">
-              <wp14:pctHeight>0</wp14:pctHeight>
-            </wp14:sizeRelV>
-          </wp:anchor>
-        </w:drawing>
-      </w:r>
-    </w:p>
+    <w:p/>
     <w:p>
       <w:pPr>
         <w:jc w:val="center"/>
@@ -482,19 +840,6 @@
     <w:p/>
     <w:p/>
     <w:p/>
-    <w:p/>
-    <w:p/>
-    <w:p/>
-    <w:p/>
-    <w:p/>
-    <w:p/>
-    <w:p/>
-    <w:p/>
-    <w:p/>
-    <w:p/>
-    <w:p/>
-    <w:p/>
-    <w:p/>
     <w:p>
       <w:pPr>
         <w:sectPr>
@@ -507,19 +852,34 @@
       </w:pPr>
     </w:p>
     <w:p>
+      <w:pPr>
+        <w:pStyle w:val="Ttulo1"/>
+        <w:rPr>
+          <w:rFonts w:ascii="Times New Roman" w:hAnsi="Times New Roman" w:cs="Times New Roman"/>
+          <w:b/>
+          <w:bCs/>
+          <w:color w:val="auto"/>
+          <w:sz w:val="24"/>
+          <w:szCs w:val="24"/>
+          <w:lang w:val="es-419"/>
+        </w:rPr>
+      </w:pPr>
+      <w:bookmarkStart w:id="0" w:name="_Toc135229856"/>
+      <w:bookmarkStart w:id="1" w:name="_Toc135229915"/>
+      <w:bookmarkStart w:id="2" w:name="_Toc135232937"/>
       <w:r>
         <w:rPr>
           <w:noProof/>
         </w:rPr>
         <w:lastRenderedPageBreak/>
         <w:drawing>
-          <wp:anchor distT="0" distB="0" distL="114300" distR="114300" simplePos="0" relativeHeight="251659264" behindDoc="1" locked="0" layoutInCell="1" allowOverlap="1" wp14:anchorId="4DEBFACC" wp14:editId="61DD83E7">
+          <wp:anchor distT="0" distB="0" distL="114300" distR="114300" simplePos="0" relativeHeight="251659264" behindDoc="1" locked="0" layoutInCell="1" allowOverlap="1" wp14:anchorId="4DEBFACC" wp14:editId="03BAF8AB">
             <wp:simplePos x="0" y="0"/>
             <wp:positionH relativeFrom="page">
               <wp:align>left</wp:align>
             </wp:positionH>
             <wp:positionV relativeFrom="paragraph">
-              <wp:posOffset>-884029</wp:posOffset>
+              <wp:posOffset>-889114</wp:posOffset>
             </wp:positionV>
             <wp:extent cx="7555865" cy="10654175"/>
             <wp:effectExtent l="0" t="0" r="6985" b="0"/>
@@ -575,6 +935,766 @@
           </wp:anchor>
         </w:drawing>
       </w:r>
+      <w:bookmarkStart w:id="3" w:name="_Toc133854393"/>
+      <w:bookmarkStart w:id="4" w:name="_Toc133855023"/>
+      <w:bookmarkEnd w:id="0"/>
+      <w:bookmarkEnd w:id="1"/>
+      <w:bookmarkEnd w:id="2"/>
+    </w:p>
+    <w:p>
+      <w:pPr>
+        <w:pStyle w:val="Ttulo1"/>
+        <w:rPr>
+          <w:rFonts w:ascii="Times New Roman" w:hAnsi="Times New Roman" w:cs="Times New Roman"/>
+          <w:b/>
+          <w:bCs/>
+          <w:color w:val="auto"/>
+          <w:sz w:val="24"/>
+          <w:szCs w:val="24"/>
+          <w:lang w:val="es-419"/>
+        </w:rPr>
+      </w:pPr>
+    </w:p>
+    <w:p>
+      <w:pPr>
+        <w:rPr>
+          <w:lang w:val="es-419"/>
+        </w:rPr>
+      </w:pPr>
+    </w:p>
+    <w:p>
+      <w:pPr>
+        <w:rPr>
+          <w:lang w:val="es-419"/>
+        </w:rPr>
+      </w:pPr>
+    </w:p>
+    <w:p>
+      <w:pPr>
+        <w:rPr>
+          <w:lang w:val="es-419"/>
+        </w:rPr>
+      </w:pPr>
+    </w:p>
+    <w:p>
+      <w:pPr>
+        <w:pStyle w:val="Ttulo1"/>
+        <w:rPr>
+          <w:rFonts w:ascii="Times New Roman" w:hAnsi="Times New Roman" w:cs="Times New Roman"/>
+          <w:b/>
+          <w:bCs/>
+          <w:color w:val="auto"/>
+          <w:sz w:val="24"/>
+          <w:szCs w:val="24"/>
+          <w:lang w:val="es-419"/>
+        </w:rPr>
+      </w:pPr>
+    </w:p>
+    <w:p>
+      <w:pPr>
+        <w:pStyle w:val="Ttulo1"/>
+        <w:rPr>
+          <w:rFonts w:ascii="Times New Roman" w:hAnsi="Times New Roman" w:cs="Times New Roman"/>
+          <w:b/>
+          <w:bCs/>
+          <w:color w:val="auto"/>
+          <w:sz w:val="24"/>
+          <w:szCs w:val="24"/>
+          <w:lang w:val="es-419"/>
+        </w:rPr>
+      </w:pPr>
+      <w:bookmarkStart w:id="5" w:name="_Toc135232938"/>
+      <w:r>
+        <w:rPr>
+          <w:rFonts w:ascii="Times New Roman" w:hAnsi="Times New Roman" w:cs="Times New Roman"/>
+          <w:b/>
+          <w:bCs/>
+          <w:color w:val="auto"/>
+          <w:sz w:val="24"/>
+          <w:szCs w:val="24"/>
+          <w:lang w:val="es-419"/>
+        </w:rPr>
+        <w:t>H</w:t>
+      </w:r>
+      <w:r>
+        <w:rPr>
+          <w:rFonts w:ascii="Times New Roman" w:hAnsi="Times New Roman" w:cs="Times New Roman"/>
+          <w:b/>
+          <w:bCs/>
+          <w:color w:val="auto"/>
+          <w:sz w:val="24"/>
+          <w:szCs w:val="24"/>
+          <w:lang w:val="es-419"/>
+        </w:rPr>
+        <w:t>istorial Del Documento</w:t>
+      </w:r>
+      <w:bookmarkEnd w:id="3"/>
+      <w:bookmarkEnd w:id="4"/>
+      <w:bookmarkEnd w:id="5"/>
+    </w:p>
+    <w:p>
+      <w:pPr>
+        <w:jc w:val="center"/>
+        <w:rPr>
+          <w:rFonts w:ascii="Times New Roman" w:hAnsi="Times New Roman" w:cs="Times New Roman"/>
+          <w:sz w:val="24"/>
+          <w:szCs w:val="24"/>
+          <w:lang w:val="es-419"/>
+        </w:rPr>
+      </w:pPr>
+    </w:p>
+    <w:p>
+      <w:pPr>
+        <w:rPr>
+          <w:rFonts w:ascii="Times New Roman" w:hAnsi="Times New Roman" w:cs="Times New Roman"/>
+          <w:sz w:val="24"/>
+          <w:szCs w:val="24"/>
+          <w:lang w:val="es-419"/>
+        </w:rPr>
+      </w:pPr>
+      <w:r>
+        <w:rPr>
+          <w:rFonts w:ascii="Times New Roman" w:hAnsi="Times New Roman" w:cs="Times New Roman"/>
+          <w:sz w:val="24"/>
+          <w:szCs w:val="24"/>
+          <w:lang w:val="es-419"/>
+        </w:rPr>
+        <w:t>El control de versiones y revisiones se hicieron de la siguiente manera:</w:t>
+      </w:r>
+    </w:p>
+    <w:p>
+      <w:pPr>
+        <w:rPr>
+          <w:rFonts w:ascii="Times New Roman" w:hAnsi="Times New Roman" w:cs="Times New Roman"/>
+          <w:b/>
+          <w:bCs/>
+          <w:sz w:val="24"/>
+          <w:szCs w:val="24"/>
+          <w:u w:val="single"/>
+          <w:lang w:val="es-419"/>
+        </w:rPr>
+      </w:pPr>
+      <w:r>
+        <w:rPr>
+          <w:rFonts w:ascii="Times New Roman" w:hAnsi="Times New Roman" w:cs="Times New Roman"/>
+          <w:b/>
+          <w:bCs/>
+          <w:sz w:val="24"/>
+          <w:szCs w:val="24"/>
+          <w:u w:val="single"/>
+          <w:lang w:val="es-419"/>
+        </w:rPr>
+        <w:t>Controles de versiones</w:t>
+      </w:r>
+    </w:p>
+    <w:tbl>
+      <w:tblPr>
+        <w:tblStyle w:val="Tablaconcuadrcula"/>
+        <w:tblpPr w:leftFromText="141" w:rightFromText="141" w:vertAnchor="text" w:horzAnchor="margin" w:tblpY="66"/>
+        <w:tblW w:w="8635" w:type="dxa"/>
+        <w:tblLook w:val="04A0" w:firstRow="1" w:lastRow="0" w:firstColumn="1" w:lastColumn="0" w:noHBand="0" w:noVBand="1"/>
+      </w:tblPr>
+      <w:tblGrid>
+        <w:gridCol w:w="1750"/>
+        <w:gridCol w:w="1843"/>
+        <w:gridCol w:w="1701"/>
+        <w:gridCol w:w="3341"/>
+      </w:tblGrid>
+      <w:tr>
+        <w:tc>
+          <w:tcPr>
+            <w:tcW w:w="1750" w:type="dxa"/>
+            <w:shd w:val="clear" w:color="auto" w:fill="009B9D"/>
+            <w:vAlign w:val="center"/>
+          </w:tcPr>
+          <w:p>
+            <w:pPr>
+              <w:jc w:val="center"/>
+              <w:rPr>
+                <w:rFonts w:ascii="Times New Roman" w:hAnsi="Times New Roman" w:cs="Times New Roman"/>
+                <w:color w:val="FFFFFF" w:themeColor="background1"/>
+                <w:sz w:val="24"/>
+                <w:szCs w:val="24"/>
+                <w:lang w:val="es-419"/>
+              </w:rPr>
+            </w:pPr>
+          </w:p>
+          <w:p>
+            <w:pPr>
+              <w:jc w:val="center"/>
+              <w:rPr>
+                <w:rFonts w:ascii="Times New Roman" w:hAnsi="Times New Roman" w:cs="Times New Roman"/>
+                <w:color w:val="FFFFFF" w:themeColor="background1"/>
+                <w:sz w:val="24"/>
+                <w:szCs w:val="24"/>
+                <w:lang w:val="es-419"/>
+              </w:rPr>
+            </w:pPr>
+            <w:r>
+              <w:rPr>
+                <w:rFonts w:ascii="Times New Roman" w:hAnsi="Times New Roman" w:cs="Times New Roman"/>
+                <w:color w:val="FFFFFF" w:themeColor="background1"/>
+                <w:sz w:val="24"/>
+                <w:szCs w:val="24"/>
+                <w:lang w:val="es-419"/>
+              </w:rPr>
+              <w:t>Fecha</w:t>
+            </w:r>
+          </w:p>
+          <w:p>
+            <w:pPr>
+              <w:jc w:val="center"/>
+              <w:rPr>
+                <w:rFonts w:ascii="Times New Roman" w:hAnsi="Times New Roman" w:cs="Times New Roman"/>
+                <w:color w:val="FFFFFF" w:themeColor="background1"/>
+                <w:sz w:val="24"/>
+                <w:szCs w:val="24"/>
+                <w:lang w:val="es-419"/>
+              </w:rPr>
+            </w:pPr>
+          </w:p>
+        </w:tc>
+        <w:tc>
+          <w:tcPr>
+            <w:tcW w:w="1843" w:type="dxa"/>
+            <w:shd w:val="clear" w:color="auto" w:fill="009B9D"/>
+            <w:vAlign w:val="center"/>
+          </w:tcPr>
+          <w:p>
+            <w:pPr>
+              <w:jc w:val="center"/>
+              <w:rPr>
+                <w:rFonts w:ascii="Times New Roman" w:hAnsi="Times New Roman" w:cs="Times New Roman"/>
+                <w:color w:val="FFFFFF" w:themeColor="background1"/>
+                <w:sz w:val="24"/>
+                <w:szCs w:val="24"/>
+                <w:lang w:val="es-419"/>
+              </w:rPr>
+            </w:pPr>
+            <w:r>
+              <w:rPr>
+                <w:rFonts w:ascii="Times New Roman" w:hAnsi="Times New Roman" w:cs="Times New Roman"/>
+                <w:color w:val="FFFFFF" w:themeColor="background1"/>
+                <w:sz w:val="24"/>
+                <w:szCs w:val="24"/>
+                <w:lang w:val="es-419"/>
+              </w:rPr>
+              <w:t>Versión</w:t>
+            </w:r>
+          </w:p>
+        </w:tc>
+        <w:tc>
+          <w:tcPr>
+            <w:tcW w:w="1701" w:type="dxa"/>
+            <w:shd w:val="clear" w:color="auto" w:fill="009B9D"/>
+            <w:vAlign w:val="center"/>
+          </w:tcPr>
+          <w:p>
+            <w:pPr>
+              <w:jc w:val="center"/>
+              <w:rPr>
+                <w:rFonts w:ascii="Times New Roman" w:hAnsi="Times New Roman" w:cs="Times New Roman"/>
+                <w:color w:val="FFFFFF" w:themeColor="background1"/>
+                <w:sz w:val="24"/>
+                <w:szCs w:val="24"/>
+                <w:lang w:val="es-419"/>
+              </w:rPr>
+            </w:pPr>
+            <w:r>
+              <w:rPr>
+                <w:rFonts w:ascii="Times New Roman" w:hAnsi="Times New Roman" w:cs="Times New Roman"/>
+                <w:color w:val="FFFFFF" w:themeColor="background1"/>
+                <w:sz w:val="24"/>
+                <w:szCs w:val="24"/>
+                <w:lang w:val="es-419"/>
+              </w:rPr>
+              <w:t>Descripción</w:t>
+            </w:r>
+          </w:p>
+        </w:tc>
+        <w:tc>
+          <w:tcPr>
+            <w:tcW w:w="3341" w:type="dxa"/>
+            <w:shd w:val="clear" w:color="auto" w:fill="009B9D"/>
+            <w:vAlign w:val="center"/>
+          </w:tcPr>
+          <w:p>
+            <w:pPr>
+              <w:jc w:val="center"/>
+              <w:rPr>
+                <w:rFonts w:ascii="Times New Roman" w:hAnsi="Times New Roman" w:cs="Times New Roman"/>
+                <w:color w:val="FFFFFF" w:themeColor="background1"/>
+                <w:sz w:val="24"/>
+                <w:szCs w:val="24"/>
+                <w:lang w:val="es-419"/>
+              </w:rPr>
+            </w:pPr>
+            <w:r>
+              <w:rPr>
+                <w:rFonts w:ascii="Times New Roman" w:hAnsi="Times New Roman" w:cs="Times New Roman"/>
+                <w:color w:val="FFFFFF" w:themeColor="background1"/>
+                <w:sz w:val="24"/>
+                <w:szCs w:val="24"/>
+                <w:lang w:val="es-419"/>
+              </w:rPr>
+              <w:t>Autor</w:t>
+            </w:r>
+          </w:p>
+        </w:tc>
+      </w:tr>
+      <w:tr>
+        <w:tc>
+          <w:tcPr>
+            <w:tcW w:w="1750" w:type="dxa"/>
+            <w:vAlign w:val="center"/>
+          </w:tcPr>
+          <w:p>
+            <w:pPr>
+              <w:jc w:val="center"/>
+              <w:rPr>
+                <w:rFonts w:ascii="Times New Roman" w:hAnsi="Times New Roman" w:cs="Times New Roman"/>
+                <w:sz w:val="24"/>
+                <w:szCs w:val="24"/>
+                <w:lang w:val="es-419"/>
+              </w:rPr>
+            </w:pPr>
+            <w:r>
+              <w:rPr>
+                <w:rFonts w:ascii="Times New Roman" w:hAnsi="Times New Roman" w:cs="Times New Roman"/>
+                <w:sz w:val="24"/>
+                <w:szCs w:val="24"/>
+                <w:lang w:val="es-419"/>
+              </w:rPr>
+              <w:t>17</w:t>
+            </w:r>
+            <w:r>
+              <w:rPr>
+                <w:rFonts w:ascii="Times New Roman" w:hAnsi="Times New Roman" w:cs="Times New Roman"/>
+                <w:sz w:val="24"/>
+                <w:szCs w:val="24"/>
+                <w:lang w:val="es-419"/>
+              </w:rPr>
+              <w:t>/Mayo/2023</w:t>
+            </w:r>
+          </w:p>
+        </w:tc>
+        <w:tc>
+          <w:tcPr>
+            <w:tcW w:w="1843" w:type="dxa"/>
+            <w:vAlign w:val="center"/>
+          </w:tcPr>
+          <w:p>
+            <w:pPr>
+              <w:jc w:val="center"/>
+              <w:rPr>
+                <w:rFonts w:ascii="Times New Roman" w:hAnsi="Times New Roman" w:cs="Times New Roman"/>
+                <w:sz w:val="24"/>
+                <w:szCs w:val="24"/>
+                <w:lang w:val="es-419"/>
+              </w:rPr>
+            </w:pPr>
+            <w:r>
+              <w:rPr>
+                <w:rFonts w:ascii="Times New Roman" w:hAnsi="Times New Roman" w:cs="Times New Roman"/>
+                <w:sz w:val="24"/>
+                <w:szCs w:val="24"/>
+                <w:lang w:val="es-419"/>
+              </w:rPr>
+              <w:t>1.0</w:t>
+            </w:r>
+          </w:p>
+        </w:tc>
+        <w:tc>
+          <w:tcPr>
+            <w:tcW w:w="1701" w:type="dxa"/>
+            <w:vAlign w:val="center"/>
+          </w:tcPr>
+          <w:p>
+            <w:pPr>
+              <w:jc w:val="center"/>
+              <w:rPr>
+                <w:rFonts w:ascii="Times New Roman" w:hAnsi="Times New Roman" w:cs="Times New Roman"/>
+                <w:sz w:val="24"/>
+                <w:szCs w:val="24"/>
+                <w:lang w:val="es-419"/>
+              </w:rPr>
+            </w:pPr>
+            <w:r>
+              <w:rPr>
+                <w:rFonts w:ascii="Times New Roman" w:hAnsi="Times New Roman" w:cs="Times New Roman"/>
+                <w:sz w:val="24"/>
+                <w:szCs w:val="24"/>
+                <w:lang w:val="es-419"/>
+              </w:rPr>
+              <w:t>Primera Versión</w:t>
+            </w:r>
+          </w:p>
+        </w:tc>
+        <w:tc>
+          <w:tcPr>
+            <w:tcW w:w="3341" w:type="dxa"/>
+            <w:vAlign w:val="center"/>
+          </w:tcPr>
+          <w:p>
+            <w:pPr>
+              <w:jc w:val="center"/>
+              <w:rPr>
+                <w:rFonts w:ascii="Times New Roman" w:hAnsi="Times New Roman" w:cs="Times New Roman"/>
+                <w:sz w:val="24"/>
+                <w:szCs w:val="24"/>
+                <w:lang w:val="es-419"/>
+              </w:rPr>
+            </w:pPr>
+          </w:p>
+          <w:p>
+            <w:pPr>
+              <w:jc w:val="center"/>
+              <w:rPr>
+                <w:rFonts w:ascii="Times New Roman" w:hAnsi="Times New Roman" w:cs="Times New Roman"/>
+                <w:sz w:val="24"/>
+                <w:szCs w:val="24"/>
+                <w:lang w:val="es-419"/>
+              </w:rPr>
+            </w:pPr>
+            <w:r>
+              <w:rPr>
+                <w:rFonts w:ascii="Times New Roman" w:hAnsi="Times New Roman" w:cs="Times New Roman"/>
+                <w:sz w:val="24"/>
+                <w:szCs w:val="24"/>
+                <w:lang w:val="es-419"/>
+              </w:rPr>
+              <w:t>Juan Centeno, Axel Rivera y Christopher Aguilar</w:t>
+            </w:r>
+          </w:p>
+          <w:p>
+            <w:pPr>
+              <w:jc w:val="center"/>
+              <w:rPr>
+                <w:rFonts w:ascii="Times New Roman" w:hAnsi="Times New Roman" w:cs="Times New Roman"/>
+                <w:sz w:val="24"/>
+                <w:szCs w:val="24"/>
+                <w:lang w:val="es-419"/>
+              </w:rPr>
+            </w:pPr>
+          </w:p>
+        </w:tc>
+      </w:tr>
+    </w:tbl>
+    <w:p>
+      <w:pPr>
+        <w:rPr>
+          <w:rFonts w:ascii="Times New Roman" w:hAnsi="Times New Roman" w:cs="Times New Roman"/>
+          <w:b/>
+          <w:bCs/>
+          <w:sz w:val="24"/>
+          <w:szCs w:val="24"/>
+          <w:u w:val="single"/>
+          <w:lang w:val="es-419"/>
+        </w:rPr>
+      </w:pPr>
+    </w:p>
+    <w:p>
+      <w:pPr>
+        <w:rPr>
+          <w:rFonts w:ascii="Times New Roman" w:hAnsi="Times New Roman" w:cs="Times New Roman"/>
+          <w:b/>
+          <w:bCs/>
+          <w:sz w:val="24"/>
+          <w:szCs w:val="24"/>
+          <w:u w:val="single"/>
+          <w:lang w:val="es-419"/>
+        </w:rPr>
+      </w:pPr>
+      <w:r>
+        <w:rPr>
+          <w:rFonts w:ascii="Times New Roman" w:hAnsi="Times New Roman" w:cs="Times New Roman"/>
+          <w:b/>
+          <w:bCs/>
+          <w:sz w:val="24"/>
+          <w:szCs w:val="24"/>
+          <w:u w:val="single"/>
+          <w:lang w:val="es-419"/>
+        </w:rPr>
+        <w:t xml:space="preserve">Control de revisiones </w:t>
+      </w:r>
+    </w:p>
+    <w:tbl>
+      <w:tblPr>
+        <w:tblStyle w:val="Tablaconcuadrcula"/>
+        <w:tblpPr w:leftFromText="141" w:rightFromText="141" w:vertAnchor="text" w:horzAnchor="margin" w:tblpY="66"/>
+        <w:tblW w:w="8642" w:type="dxa"/>
+        <w:tblLook w:val="04A0" w:firstRow="1" w:lastRow="0" w:firstColumn="1" w:lastColumn="0" w:noHBand="0" w:noVBand="1"/>
+      </w:tblPr>
+      <w:tblGrid>
+        <w:gridCol w:w="1804"/>
+        <w:gridCol w:w="1259"/>
+        <w:gridCol w:w="1333"/>
+        <w:gridCol w:w="1348"/>
+        <w:gridCol w:w="2898"/>
+      </w:tblGrid>
+      <w:tr>
+        <w:tc>
+          <w:tcPr>
+            <w:tcW w:w="1804" w:type="dxa"/>
+            <w:shd w:val="clear" w:color="auto" w:fill="009B9D"/>
+            <w:vAlign w:val="center"/>
+          </w:tcPr>
+          <w:p>
+            <w:pPr>
+              <w:jc w:val="center"/>
+              <w:rPr>
+                <w:rFonts w:ascii="Times New Roman" w:hAnsi="Times New Roman" w:cs="Times New Roman"/>
+                <w:color w:val="FFFFFF" w:themeColor="background1"/>
+                <w:sz w:val="24"/>
+                <w:szCs w:val="24"/>
+                <w:lang w:val="es-419"/>
+              </w:rPr>
+            </w:pPr>
+            <w:r>
+              <w:rPr>
+                <w:rFonts w:ascii="Times New Roman" w:hAnsi="Times New Roman" w:cs="Times New Roman"/>
+                <w:color w:val="FFFFFF" w:themeColor="background1"/>
+                <w:sz w:val="24"/>
+                <w:szCs w:val="24"/>
+                <w:lang w:val="es-419"/>
+              </w:rPr>
+              <w:t>Fecha</w:t>
+            </w:r>
+          </w:p>
+        </w:tc>
+        <w:tc>
+          <w:tcPr>
+            <w:tcW w:w="1259" w:type="dxa"/>
+            <w:shd w:val="clear" w:color="auto" w:fill="009B9D"/>
+            <w:vAlign w:val="center"/>
+          </w:tcPr>
+          <w:p>
+            <w:pPr>
+              <w:jc w:val="center"/>
+              <w:rPr>
+                <w:rFonts w:ascii="Times New Roman" w:hAnsi="Times New Roman" w:cs="Times New Roman"/>
+                <w:color w:val="FFFFFF" w:themeColor="background1"/>
+                <w:sz w:val="24"/>
+                <w:szCs w:val="24"/>
+                <w:lang w:val="es-419"/>
+              </w:rPr>
+            </w:pPr>
+            <w:r>
+              <w:rPr>
+                <w:rFonts w:ascii="Times New Roman" w:hAnsi="Times New Roman" w:cs="Times New Roman"/>
+                <w:color w:val="FFFFFF" w:themeColor="background1"/>
+                <w:sz w:val="24"/>
+                <w:szCs w:val="24"/>
+                <w:lang w:val="es-419"/>
+              </w:rPr>
+              <w:t>Versión</w:t>
+            </w:r>
+          </w:p>
+        </w:tc>
+        <w:tc>
+          <w:tcPr>
+            <w:tcW w:w="1333" w:type="dxa"/>
+            <w:shd w:val="clear" w:color="auto" w:fill="009B9D"/>
+            <w:vAlign w:val="center"/>
+          </w:tcPr>
+          <w:p>
+            <w:pPr>
+              <w:jc w:val="center"/>
+              <w:rPr>
+                <w:rFonts w:ascii="Times New Roman" w:hAnsi="Times New Roman" w:cs="Times New Roman"/>
+                <w:color w:val="FFFFFF" w:themeColor="background1"/>
+                <w:sz w:val="24"/>
+                <w:szCs w:val="24"/>
+                <w:lang w:val="es-419"/>
+              </w:rPr>
+            </w:pPr>
+            <w:r>
+              <w:rPr>
+                <w:rFonts w:ascii="Times New Roman" w:hAnsi="Times New Roman" w:cs="Times New Roman"/>
+                <w:color w:val="FFFFFF" w:themeColor="background1"/>
+                <w:sz w:val="24"/>
+                <w:szCs w:val="24"/>
+                <w:lang w:val="es-419"/>
+              </w:rPr>
+              <w:t>Secciones Revisadas</w:t>
+            </w:r>
+          </w:p>
+        </w:tc>
+        <w:tc>
+          <w:tcPr>
+            <w:tcW w:w="1348" w:type="dxa"/>
+            <w:shd w:val="clear" w:color="auto" w:fill="009B9D"/>
+          </w:tcPr>
+          <w:p>
+            <w:pPr>
+              <w:jc w:val="center"/>
+              <w:rPr>
+                <w:rFonts w:ascii="Times New Roman" w:hAnsi="Times New Roman" w:cs="Times New Roman"/>
+                <w:color w:val="FFFFFF" w:themeColor="background1"/>
+                <w:sz w:val="24"/>
+                <w:szCs w:val="24"/>
+                <w:lang w:val="es-419"/>
+              </w:rPr>
+            </w:pPr>
+            <w:r>
+              <w:rPr>
+                <w:rFonts w:ascii="Times New Roman" w:hAnsi="Times New Roman" w:cs="Times New Roman"/>
+                <w:color w:val="FFFFFF" w:themeColor="background1"/>
+                <w:sz w:val="24"/>
+                <w:szCs w:val="24"/>
+                <w:lang w:val="es-419"/>
+              </w:rPr>
+              <w:t>Cambios</w:t>
+            </w:r>
+          </w:p>
+        </w:tc>
+        <w:tc>
+          <w:tcPr>
+            <w:tcW w:w="2898" w:type="dxa"/>
+            <w:shd w:val="clear" w:color="auto" w:fill="009B9D"/>
+            <w:vAlign w:val="center"/>
+          </w:tcPr>
+          <w:p>
+            <w:pPr>
+              <w:jc w:val="center"/>
+              <w:rPr>
+                <w:rFonts w:ascii="Times New Roman" w:hAnsi="Times New Roman" w:cs="Times New Roman"/>
+                <w:color w:val="FFFFFF" w:themeColor="background1"/>
+                <w:sz w:val="24"/>
+                <w:szCs w:val="24"/>
+                <w:lang w:val="es-419"/>
+              </w:rPr>
+            </w:pPr>
+            <w:r>
+              <w:rPr>
+                <w:rFonts w:ascii="Times New Roman" w:hAnsi="Times New Roman" w:cs="Times New Roman"/>
+                <w:color w:val="FFFFFF" w:themeColor="background1"/>
+                <w:sz w:val="24"/>
+                <w:szCs w:val="24"/>
+                <w:lang w:val="es-419"/>
+              </w:rPr>
+              <w:t>Autor</w:t>
+            </w:r>
+          </w:p>
+        </w:tc>
+      </w:tr>
+      <w:tr>
+        <w:tc>
+          <w:tcPr>
+            <w:tcW w:w="1804" w:type="dxa"/>
+            <w:vAlign w:val="center"/>
+          </w:tcPr>
+          <w:p>
+            <w:pPr>
+              <w:jc w:val="center"/>
+              <w:rPr>
+                <w:rFonts w:ascii="Times New Roman" w:hAnsi="Times New Roman" w:cs="Times New Roman"/>
+                <w:sz w:val="24"/>
+                <w:szCs w:val="24"/>
+                <w:lang w:val="es-419"/>
+              </w:rPr>
+            </w:pPr>
+          </w:p>
+          <w:p>
+            <w:pPr>
+              <w:jc w:val="center"/>
+              <w:rPr>
+                <w:rFonts w:ascii="Times New Roman" w:hAnsi="Times New Roman" w:cs="Times New Roman"/>
+                <w:sz w:val="24"/>
+                <w:szCs w:val="24"/>
+                <w:lang w:val="es-419"/>
+              </w:rPr>
+            </w:pPr>
+          </w:p>
+          <w:p>
+            <w:pPr>
+              <w:jc w:val="center"/>
+              <w:rPr>
+                <w:rFonts w:ascii="Times New Roman" w:hAnsi="Times New Roman" w:cs="Times New Roman"/>
+                <w:sz w:val="24"/>
+                <w:szCs w:val="24"/>
+                <w:lang w:val="es-419"/>
+              </w:rPr>
+            </w:pPr>
+          </w:p>
+        </w:tc>
+        <w:tc>
+          <w:tcPr>
+            <w:tcW w:w="1259" w:type="dxa"/>
+            <w:vAlign w:val="center"/>
+          </w:tcPr>
+          <w:p>
+            <w:pPr>
+              <w:jc w:val="center"/>
+              <w:rPr>
+                <w:rFonts w:ascii="Times New Roman" w:hAnsi="Times New Roman" w:cs="Times New Roman"/>
+                <w:sz w:val="24"/>
+                <w:szCs w:val="24"/>
+                <w:lang w:val="es-419"/>
+              </w:rPr>
+            </w:pPr>
+          </w:p>
+        </w:tc>
+        <w:tc>
+          <w:tcPr>
+            <w:tcW w:w="1333" w:type="dxa"/>
+            <w:vAlign w:val="center"/>
+          </w:tcPr>
+          <w:p>
+            <w:pPr>
+              <w:jc w:val="center"/>
+              <w:rPr>
+                <w:rFonts w:ascii="Times New Roman" w:hAnsi="Times New Roman" w:cs="Times New Roman"/>
+                <w:sz w:val="24"/>
+                <w:szCs w:val="24"/>
+                <w:lang w:val="es-419"/>
+              </w:rPr>
+            </w:pPr>
+          </w:p>
+        </w:tc>
+        <w:tc>
+          <w:tcPr>
+            <w:tcW w:w="1348" w:type="dxa"/>
+            <w:vAlign w:val="center"/>
+          </w:tcPr>
+          <w:p>
+            <w:pPr>
+              <w:jc w:val="center"/>
+              <w:rPr>
+                <w:rFonts w:ascii="Times New Roman" w:hAnsi="Times New Roman" w:cs="Times New Roman"/>
+                <w:sz w:val="24"/>
+                <w:szCs w:val="24"/>
+                <w:lang w:val="es-419"/>
+              </w:rPr>
+            </w:pPr>
+          </w:p>
+        </w:tc>
+        <w:tc>
+          <w:tcPr>
+            <w:tcW w:w="2898" w:type="dxa"/>
+            <w:vAlign w:val="center"/>
+          </w:tcPr>
+          <w:p>
+            <w:pPr>
+              <w:jc w:val="center"/>
+              <w:rPr>
+                <w:rFonts w:ascii="Times New Roman" w:hAnsi="Times New Roman" w:cs="Times New Roman"/>
+                <w:sz w:val="24"/>
+                <w:szCs w:val="24"/>
+                <w:lang w:val="es-419"/>
+              </w:rPr>
+            </w:pPr>
+          </w:p>
+        </w:tc>
+      </w:tr>
+    </w:tbl>
+    <w:p/>
+    <w:p>
+      <w:pPr>
+        <w:jc w:val="center"/>
+      </w:pPr>
+    </w:p>
+    <w:p>
       <w:r>
         <w:br w:type="page"/>
       </w:r>
@@ -582,6 +1702,13 @@
     <w:p>
       <w:pPr>
         <w:jc w:val="center"/>
+        <w:rPr>
+          <w:rFonts w:ascii="Times New Roman" w:hAnsi="Times New Roman" w:cs="Times New Roman"/>
+          <w:b/>
+          <w:bCs/>
+          <w:sz w:val="24"/>
+          <w:szCs w:val="24"/>
+        </w:rPr>
       </w:pPr>
       <w:r>
         <w:rPr>
@@ -589,15 +1716,15 @@
         </w:rPr>
         <w:lastRenderedPageBreak/>
         <w:drawing>
-          <wp:anchor distT="0" distB="0" distL="114300" distR="114300" simplePos="0" relativeHeight="251661312" behindDoc="1" locked="0" layoutInCell="1" allowOverlap="1" wp14:anchorId="534B61D3" wp14:editId="1DAF8A5F">
+          <wp:anchor distT="0" distB="0" distL="114300" distR="114300" simplePos="0" relativeHeight="251661312" behindDoc="1" locked="0" layoutInCell="1" allowOverlap="1" wp14:anchorId="534B61D3" wp14:editId="78DA955A">
             <wp:simplePos x="0" y="0"/>
             <wp:positionH relativeFrom="page">
               <wp:align>left</wp:align>
             </wp:positionH>
             <wp:positionV relativeFrom="paragraph">
-              <wp:posOffset>-1024343</wp:posOffset>
+              <wp:posOffset>-895985</wp:posOffset>
             </wp:positionV>
-            <wp:extent cx="7555762" cy="10799379"/>
+            <wp:extent cx="7555230" cy="10798810"/>
             <wp:effectExtent l="0" t="0" r="7620" b="2540"/>
             <wp:wrapNone/>
             <wp:docPr id="61727840" name="Imagen 61727840"/>
@@ -629,7 +1756,7 @@
                   <pic:spPr bwMode="auto">
                     <a:xfrm>
                       <a:off x="0" y="0"/>
-                      <a:ext cx="7559589" cy="10804849"/>
+                      <a:ext cx="7555230" cy="10798810"/>
                     </a:xfrm>
                     <a:prstGeom prst="rect">
                       <a:avLst/>
@@ -651,6 +1778,1865 @@
           </wp:anchor>
         </w:drawing>
       </w:r>
+    </w:p>
+    <w:p>
+      <w:pPr>
+        <w:jc w:val="center"/>
+        <w:rPr>
+          <w:rFonts w:ascii="Times New Roman" w:hAnsi="Times New Roman" w:cs="Times New Roman"/>
+          <w:b/>
+          <w:bCs/>
+          <w:sz w:val="24"/>
+          <w:szCs w:val="24"/>
+        </w:rPr>
+      </w:pPr>
+    </w:p>
+    <w:p>
+      <w:pPr>
+        <w:rPr>
+          <w:rFonts w:ascii="Times New Roman" w:hAnsi="Times New Roman" w:cs="Times New Roman"/>
+          <w:b/>
+          <w:bCs/>
+          <w:sz w:val="24"/>
+          <w:szCs w:val="24"/>
+        </w:rPr>
+      </w:pPr>
+    </w:p>
+    <w:p>
+      <w:pPr>
+        <w:rPr>
+          <w:rFonts w:ascii="Times New Roman" w:hAnsi="Times New Roman" w:cs="Times New Roman"/>
+          <w:b/>
+          <w:bCs/>
+          <w:sz w:val="24"/>
+          <w:szCs w:val="24"/>
+        </w:rPr>
+      </w:pPr>
+    </w:p>
+    <w:p>
+      <w:pPr>
+        <w:jc w:val="center"/>
+        <w:rPr>
+          <w:rFonts w:ascii="Times New Roman" w:hAnsi="Times New Roman" w:cs="Times New Roman"/>
+          <w:b/>
+          <w:bCs/>
+          <w:sz w:val="24"/>
+          <w:szCs w:val="24"/>
+        </w:rPr>
+      </w:pPr>
+    </w:p>
+    <w:p>
+      <w:pPr>
+        <w:jc w:val="center"/>
+        <w:rPr>
+          <w:rFonts w:ascii="Times New Roman" w:hAnsi="Times New Roman" w:cs="Times New Roman"/>
+          <w:b/>
+          <w:bCs/>
+          <w:sz w:val="24"/>
+          <w:szCs w:val="24"/>
+        </w:rPr>
+      </w:pPr>
+      <w:r>
+        <w:rPr>
+          <w:rFonts w:ascii="Times New Roman" w:hAnsi="Times New Roman" w:cs="Times New Roman"/>
+          <w:b/>
+          <w:bCs/>
+          <w:sz w:val="24"/>
+          <w:szCs w:val="24"/>
+        </w:rPr>
+        <w:t>Diccionario Datos</w:t>
+      </w:r>
+    </w:p>
+    <w:p>
+      <w:pPr>
+        <w:jc w:val="center"/>
+        <w:rPr>
+          <w:rFonts w:ascii="Times New Roman" w:hAnsi="Times New Roman" w:cs="Times New Roman"/>
+          <w:b/>
+          <w:bCs/>
+          <w:sz w:val="24"/>
+          <w:szCs w:val="24"/>
+        </w:rPr>
+      </w:pPr>
+    </w:p>
+    <w:p>
+      <w:pPr>
+        <w:pStyle w:val="Ttulo2"/>
+        <w:rPr>
+          <w:rFonts w:ascii="Times New Roman" w:hAnsi="Times New Roman" w:cs="Times New Roman"/>
+          <w:b/>
+          <w:bCs/>
+          <w:color w:val="auto"/>
+          <w:sz w:val="24"/>
+          <w:szCs w:val="24"/>
+          <w:lang w:val="es-419"/>
+        </w:rPr>
+      </w:pPr>
+      <w:bookmarkStart w:id="6" w:name="_Toc133854395"/>
+      <w:bookmarkStart w:id="7" w:name="_Toc133855025"/>
+      <w:bookmarkStart w:id="8" w:name="_Toc135232939"/>
+      <w:r>
+        <w:rPr>
+          <w:rFonts w:ascii="Times New Roman" w:hAnsi="Times New Roman" w:cs="Times New Roman"/>
+          <w:b/>
+          <w:bCs/>
+          <w:color w:val="auto"/>
+          <w:sz w:val="24"/>
+          <w:szCs w:val="24"/>
+          <w:lang w:val="es-ES"/>
+        </w:rPr>
+        <w:t>Módulo de información personal</w:t>
+      </w:r>
+      <w:r>
+        <w:rPr>
+          <w:rFonts w:ascii="Times New Roman" w:hAnsi="Times New Roman" w:cs="Times New Roman"/>
+          <w:b/>
+          <w:bCs/>
+          <w:color w:val="auto"/>
+          <w:sz w:val="22"/>
+          <w:szCs w:val="22"/>
+          <w:lang w:val="es-419"/>
+        </w:rPr>
+        <w:t xml:space="preserve"> </w:t>
+      </w:r>
+      <w:r>
+        <w:rPr>
+          <w:rFonts w:ascii="Times New Roman" w:hAnsi="Times New Roman" w:cs="Times New Roman"/>
+          <w:b/>
+          <w:bCs/>
+          <w:color w:val="auto"/>
+          <w:sz w:val="24"/>
+          <w:szCs w:val="24"/>
+          <w:lang w:val="es-419"/>
+        </w:rPr>
+        <w:t>– Tablas</w:t>
+      </w:r>
+      <w:bookmarkEnd w:id="6"/>
+      <w:bookmarkEnd w:id="7"/>
+      <w:bookmarkEnd w:id="8"/>
+    </w:p>
+    <w:tbl>
+      <w:tblPr>
+        <w:tblStyle w:val="Sombreadomedio2-nfasis5"/>
+        <w:tblW w:w="5775" w:type="pct"/>
+        <w:tblInd w:w="-455" w:type="dxa"/>
+        <w:tblBorders>
+          <w:top w:val="single" w:sz="4" w:space="0" w:color="auto"/>
+          <w:left w:val="single" w:sz="4" w:space="0" w:color="auto"/>
+          <w:bottom w:val="single" w:sz="4" w:space="0" w:color="auto"/>
+          <w:right w:val="single" w:sz="4" w:space="0" w:color="auto"/>
+          <w:insideH w:val="single" w:sz="4" w:space="0" w:color="auto"/>
+          <w:insideV w:val="single" w:sz="4" w:space="0" w:color="auto"/>
+        </w:tblBorders>
+        <w:tblLook w:val="0660" w:firstRow="1" w:lastRow="1" w:firstColumn="0" w:lastColumn="0" w:noHBand="1" w:noVBand="1"/>
+      </w:tblPr>
+      <w:tblGrid>
+        <w:gridCol w:w="2578"/>
+        <w:gridCol w:w="2461"/>
+        <w:gridCol w:w="4772"/>
+      </w:tblGrid>
+      <w:tr>
+        <w:trPr>
+          <w:cnfStyle w:val="100000000000" w:firstRow="1" w:lastRow="0" w:firstColumn="0" w:lastColumn="0" w:oddVBand="0" w:evenVBand="0" w:oddHBand="0" w:evenHBand="0" w:firstRowFirstColumn="0" w:firstRowLastColumn="0" w:lastRowFirstColumn="0" w:lastRowLastColumn="0"/>
+          <w:trHeight w:val="346"/>
+        </w:trPr>
+        <w:tc>
+          <w:tcPr>
+            <w:tcW w:w="1314" w:type="pct"/>
+            <w:tcBorders>
+              <w:top w:val="single" w:sz="4" w:space="0" w:color="auto"/>
+              <w:left w:val="single" w:sz="4" w:space="0" w:color="auto"/>
+              <w:bottom w:val="single" w:sz="4" w:space="0" w:color="auto"/>
+              <w:right w:val="single" w:sz="4" w:space="0" w:color="auto"/>
+            </w:tcBorders>
+            <w:shd w:val="clear" w:color="auto" w:fill="009B9D"/>
+            <w:noWrap/>
+          </w:tcPr>
+          <w:p>
+            <w:pPr>
+              <w:rPr>
+                <w:rFonts w:ascii="Times New Roman" w:hAnsi="Times New Roman" w:cs="Times New Roman"/>
+                <w:b w:val="0"/>
+                <w:bCs w:val="0"/>
+                <w:sz w:val="24"/>
+                <w:szCs w:val="24"/>
+                <w:lang w:val="es-ES"/>
+              </w:rPr>
+            </w:pPr>
+          </w:p>
+          <w:p>
+            <w:pPr>
+              <w:jc w:val="center"/>
+              <w:rPr>
+                <w:rFonts w:ascii="Times New Roman" w:hAnsi="Times New Roman" w:cs="Times New Roman"/>
+              </w:rPr>
+            </w:pPr>
+            <w:r>
+              <w:rPr>
+                <w:rFonts w:ascii="Times New Roman" w:hAnsi="Times New Roman" w:cs="Times New Roman"/>
+                <w:sz w:val="24"/>
+                <w:szCs w:val="24"/>
+                <w:lang w:val="es-ES"/>
+              </w:rPr>
+              <w:t>Esquema tabla</w:t>
+            </w:r>
+          </w:p>
+        </w:tc>
+        <w:tc>
+          <w:tcPr>
+            <w:tcW w:w="1254" w:type="pct"/>
+            <w:tcBorders>
+              <w:top w:val="single" w:sz="4" w:space="0" w:color="auto"/>
+              <w:left w:val="single" w:sz="4" w:space="0" w:color="auto"/>
+              <w:bottom w:val="single" w:sz="4" w:space="0" w:color="auto"/>
+              <w:right w:val="single" w:sz="4" w:space="0" w:color="auto"/>
+            </w:tcBorders>
+            <w:shd w:val="clear" w:color="auto" w:fill="009B9D"/>
+          </w:tcPr>
+          <w:p>
+            <w:pPr>
+              <w:jc w:val="center"/>
+              <w:rPr>
+                <w:b w:val="0"/>
+                <w:bCs w:val="0"/>
+                <w:lang w:val="es-ES"/>
+              </w:rPr>
+            </w:pPr>
+          </w:p>
+          <w:p>
+            <w:pPr>
+              <w:jc w:val="center"/>
+            </w:pPr>
+            <w:r>
+              <w:rPr>
+                <w:lang w:val="es-ES"/>
+              </w:rPr>
+              <w:t>Nombre tabla</w:t>
+            </w:r>
+          </w:p>
+        </w:tc>
+        <w:tc>
+          <w:tcPr>
+            <w:tcW w:w="2432" w:type="pct"/>
+            <w:tcBorders>
+              <w:top w:val="single" w:sz="4" w:space="0" w:color="auto"/>
+              <w:left w:val="single" w:sz="4" w:space="0" w:color="auto"/>
+              <w:bottom w:val="single" w:sz="4" w:space="0" w:color="auto"/>
+              <w:right w:val="single" w:sz="4" w:space="0" w:color="auto"/>
+            </w:tcBorders>
+            <w:shd w:val="clear" w:color="auto" w:fill="009B9D"/>
+          </w:tcPr>
+          <w:p>
+            <w:pPr>
+              <w:jc w:val="center"/>
+              <w:rPr>
+                <w:b w:val="0"/>
+                <w:bCs w:val="0"/>
+                <w:lang w:val="es-ES"/>
+              </w:rPr>
+            </w:pPr>
+          </w:p>
+          <w:p>
+            <w:pPr>
+              <w:jc w:val="center"/>
+              <w:rPr>
+                <w:b w:val="0"/>
+                <w:bCs w:val="0"/>
+                <w:lang w:val="es-ES"/>
+              </w:rPr>
+            </w:pPr>
+            <w:r>
+              <w:rPr>
+                <w:lang w:val="es-ES"/>
+              </w:rPr>
+              <w:t>Descripción</w:t>
+            </w:r>
+          </w:p>
+          <w:p>
+            <w:pPr>
+              <w:jc w:val="center"/>
+            </w:pPr>
+          </w:p>
+        </w:tc>
+      </w:tr>
+      <w:tr>
+        <w:trPr>
+          <w:trHeight w:val="185"/>
+        </w:trPr>
+        <w:tc>
+          <w:tcPr>
+            <w:tcW w:w="1314" w:type="pct"/>
+            <w:tcBorders>
+              <w:top w:val="single" w:sz="4" w:space="0" w:color="auto"/>
+              <w:left w:val="single" w:sz="4" w:space="0" w:color="auto"/>
+              <w:bottom w:val="single" w:sz="4" w:space="0" w:color="auto"/>
+              <w:right w:val="single" w:sz="4" w:space="0" w:color="auto"/>
+            </w:tcBorders>
+            <w:noWrap/>
+          </w:tcPr>
+          <w:p>
+            <w:pPr>
+              <w:jc w:val="center"/>
+              <w:rPr>
+                <w:rFonts w:ascii="Times New Roman" w:hAnsi="Times New Roman" w:cs="Times New Roman"/>
+                <w:sz w:val="24"/>
+                <w:szCs w:val="24"/>
+                <w:lang w:val="es-ES"/>
+              </w:rPr>
+            </w:pPr>
+          </w:p>
+          <w:p>
+            <w:pPr>
+              <w:jc w:val="center"/>
+              <w:rPr>
+                <w:rFonts w:ascii="Times New Roman" w:hAnsi="Times New Roman" w:cs="Times New Roman"/>
+                <w:sz w:val="24"/>
+                <w:szCs w:val="24"/>
+                <w:lang w:val="es-ES"/>
+              </w:rPr>
+            </w:pPr>
+            <w:r>
+              <w:rPr>
+                <w:rFonts w:ascii="Times New Roman" w:hAnsi="Times New Roman" w:cs="Times New Roman"/>
+                <w:sz w:val="24"/>
+                <w:szCs w:val="24"/>
+                <w:lang w:val="es-ES"/>
+              </w:rPr>
+              <w:t>Gral</w:t>
+            </w:r>
+          </w:p>
+        </w:tc>
+        <w:tc>
+          <w:tcPr>
+            <w:tcW w:w="1254" w:type="pct"/>
+            <w:tcBorders>
+              <w:top w:val="single" w:sz="4" w:space="0" w:color="auto"/>
+              <w:left w:val="single" w:sz="4" w:space="0" w:color="auto"/>
+              <w:bottom w:val="single" w:sz="4" w:space="0" w:color="auto"/>
+              <w:right w:val="single" w:sz="4" w:space="0" w:color="auto"/>
+            </w:tcBorders>
+          </w:tcPr>
+          <w:p>
+            <w:pPr>
+              <w:jc w:val="center"/>
+              <w:rPr>
+                <w:rFonts w:ascii="Times New Roman" w:hAnsi="Times New Roman" w:cs="Times New Roman"/>
+                <w:color w:val="000000"/>
+                <w:sz w:val="24"/>
+                <w:szCs w:val="24"/>
+              </w:rPr>
+            </w:pPr>
+          </w:p>
+          <w:p>
+            <w:pPr>
+              <w:jc w:val="center"/>
+              <w:rPr>
+                <w:rFonts w:ascii="Times New Roman" w:hAnsi="Times New Roman" w:cs="Times New Roman"/>
+                <w:sz w:val="24"/>
+                <w:szCs w:val="24"/>
+                <w:lang w:val="es-ES"/>
+              </w:rPr>
+            </w:pPr>
+            <w:r>
+              <w:rPr>
+                <w:rFonts w:ascii="Times New Roman" w:hAnsi="Times New Roman" w:cs="Times New Roman"/>
+                <w:color w:val="000000"/>
+                <w:sz w:val="24"/>
+                <w:szCs w:val="24"/>
+              </w:rPr>
+              <w:t>tbEstadosCiviles</w:t>
+            </w:r>
+          </w:p>
+        </w:tc>
+        <w:tc>
+          <w:tcPr>
+            <w:tcW w:w="2432" w:type="pct"/>
+            <w:tcBorders>
+              <w:top w:val="single" w:sz="4" w:space="0" w:color="auto"/>
+              <w:left w:val="single" w:sz="4" w:space="0" w:color="auto"/>
+              <w:bottom w:val="single" w:sz="4" w:space="0" w:color="auto"/>
+              <w:right w:val="single" w:sz="4" w:space="0" w:color="auto"/>
+            </w:tcBorders>
+          </w:tcPr>
+          <w:p>
+            <w:pPr>
+              <w:rPr>
+                <w:rFonts w:ascii="Times New Roman" w:hAnsi="Times New Roman" w:cs="Times New Roman"/>
+                <w:sz w:val="24"/>
+                <w:szCs w:val="24"/>
+                <w:lang w:val="es-ES"/>
+              </w:rPr>
+            </w:pPr>
+          </w:p>
+          <w:p>
+            <w:pPr>
+              <w:jc w:val="both"/>
+              <w:rPr>
+                <w:rFonts w:ascii="Times New Roman" w:hAnsi="Times New Roman" w:cs="Times New Roman"/>
+                <w:sz w:val="24"/>
+                <w:szCs w:val="24"/>
+                <w:lang w:val="es-ES"/>
+              </w:rPr>
+            </w:pPr>
+            <w:r>
+              <w:rPr>
+                <w:rFonts w:ascii="Times New Roman" w:hAnsi="Times New Roman" w:cs="Times New Roman"/>
+                <w:sz w:val="24"/>
+                <w:szCs w:val="24"/>
+                <w:lang w:val="es-ES"/>
+              </w:rPr>
+              <w:t>Todos los estados civiles con lo que una persona ya sea un cliente o un empleado puede contar.</w:t>
+            </w:r>
+          </w:p>
+          <w:p>
+            <w:pPr>
+              <w:rPr>
+                <w:rFonts w:ascii="Times New Roman" w:hAnsi="Times New Roman" w:cs="Times New Roman"/>
+                <w:sz w:val="24"/>
+                <w:szCs w:val="24"/>
+                <w:lang w:val="es-ES"/>
+              </w:rPr>
+            </w:pPr>
+          </w:p>
+        </w:tc>
+      </w:tr>
+      <w:tr>
+        <w:trPr>
+          <w:trHeight w:val="185"/>
+        </w:trPr>
+        <w:tc>
+          <w:tcPr>
+            <w:tcW w:w="1314" w:type="pct"/>
+            <w:tcBorders>
+              <w:top w:val="single" w:sz="4" w:space="0" w:color="auto"/>
+              <w:left w:val="single" w:sz="4" w:space="0" w:color="auto"/>
+              <w:bottom w:val="single" w:sz="4" w:space="0" w:color="auto"/>
+              <w:right w:val="single" w:sz="4" w:space="0" w:color="auto"/>
+            </w:tcBorders>
+            <w:noWrap/>
+          </w:tcPr>
+          <w:p>
+            <w:pPr>
+              <w:jc w:val="center"/>
+              <w:rPr>
+                <w:rFonts w:ascii="Times New Roman" w:hAnsi="Times New Roman" w:cs="Times New Roman"/>
+                <w:sz w:val="24"/>
+                <w:szCs w:val="24"/>
+                <w:lang w:val="es-ES"/>
+              </w:rPr>
+            </w:pPr>
+          </w:p>
+          <w:p>
+            <w:pPr>
+              <w:jc w:val="center"/>
+              <w:rPr>
+                <w:rFonts w:ascii="Times New Roman" w:hAnsi="Times New Roman" w:cs="Times New Roman"/>
+                <w:sz w:val="24"/>
+                <w:szCs w:val="24"/>
+                <w:lang w:val="es-ES"/>
+              </w:rPr>
+            </w:pPr>
+            <w:r>
+              <w:rPr>
+                <w:rFonts w:ascii="Times New Roman" w:hAnsi="Times New Roman" w:cs="Times New Roman"/>
+                <w:sz w:val="24"/>
+                <w:szCs w:val="24"/>
+                <w:lang w:val="es-ES"/>
+              </w:rPr>
+              <w:t>Gral</w:t>
+            </w:r>
+          </w:p>
+        </w:tc>
+        <w:tc>
+          <w:tcPr>
+            <w:tcW w:w="1254" w:type="pct"/>
+            <w:tcBorders>
+              <w:top w:val="single" w:sz="4" w:space="0" w:color="auto"/>
+              <w:left w:val="single" w:sz="4" w:space="0" w:color="auto"/>
+              <w:bottom w:val="single" w:sz="4" w:space="0" w:color="auto"/>
+              <w:right w:val="single" w:sz="4" w:space="0" w:color="auto"/>
+            </w:tcBorders>
+          </w:tcPr>
+          <w:p>
+            <w:pPr>
+              <w:jc w:val="center"/>
+              <w:rPr>
+                <w:rFonts w:ascii="Consolas" w:hAnsi="Consolas" w:cs="Consolas"/>
+                <w:color w:val="000000"/>
+                <w:sz w:val="24"/>
+                <w:szCs w:val="24"/>
+              </w:rPr>
+            </w:pPr>
+          </w:p>
+          <w:p>
+            <w:pPr>
+              <w:jc w:val="center"/>
+              <w:rPr>
+                <w:rFonts w:ascii="Times New Roman" w:hAnsi="Times New Roman" w:cs="Times New Roman"/>
+                <w:color w:val="000000"/>
+                <w:sz w:val="24"/>
+                <w:szCs w:val="24"/>
+              </w:rPr>
+            </w:pPr>
+            <w:r>
+              <w:rPr>
+                <w:rFonts w:ascii="Times New Roman" w:hAnsi="Times New Roman" w:cs="Times New Roman"/>
+                <w:color w:val="000000"/>
+                <w:sz w:val="24"/>
+                <w:szCs w:val="24"/>
+              </w:rPr>
+              <w:t>tbDepartamentos</w:t>
+            </w:r>
+          </w:p>
+        </w:tc>
+        <w:tc>
+          <w:tcPr>
+            <w:tcW w:w="2432" w:type="pct"/>
+            <w:tcBorders>
+              <w:top w:val="single" w:sz="4" w:space="0" w:color="auto"/>
+              <w:left w:val="single" w:sz="4" w:space="0" w:color="auto"/>
+              <w:bottom w:val="single" w:sz="4" w:space="0" w:color="auto"/>
+              <w:right w:val="single" w:sz="4" w:space="0" w:color="auto"/>
+            </w:tcBorders>
+          </w:tcPr>
+          <w:p>
+            <w:pPr>
+              <w:rPr>
+                <w:rFonts w:ascii="Times New Roman" w:hAnsi="Times New Roman" w:cs="Times New Roman"/>
+                <w:sz w:val="24"/>
+                <w:szCs w:val="24"/>
+                <w:lang w:val="es-ES"/>
+              </w:rPr>
+            </w:pPr>
+          </w:p>
+          <w:p>
+            <w:pPr>
+              <w:jc w:val="both"/>
+              <w:rPr>
+                <w:rFonts w:ascii="Times New Roman" w:hAnsi="Times New Roman" w:cs="Times New Roman"/>
+                <w:sz w:val="24"/>
+                <w:szCs w:val="24"/>
+                <w:lang w:val="es-ES"/>
+              </w:rPr>
+            </w:pPr>
+            <w:r>
+              <w:rPr>
+                <w:rFonts w:ascii="Times New Roman" w:hAnsi="Times New Roman" w:cs="Times New Roman"/>
+                <w:sz w:val="24"/>
+                <w:szCs w:val="24"/>
+                <w:lang w:val="es-ES"/>
+              </w:rPr>
+              <w:t xml:space="preserve">Listado de departamentos del país que provee los datos </w:t>
+            </w:r>
+            <w:r>
+              <w:rPr>
+                <w:rFonts w:ascii="Times New Roman" w:hAnsi="Times New Roman" w:cs="Times New Roman"/>
+                <w:sz w:val="24"/>
+                <w:szCs w:val="24"/>
+                <w:lang w:val="es-ES"/>
+              </w:rPr>
+              <w:t>para poder hacer todas las consultas acerca de direcciones, esta tabla esta enlazada con municipios</w:t>
+            </w:r>
+          </w:p>
+          <w:p>
+            <w:pPr>
+              <w:jc w:val="both"/>
+              <w:rPr>
+                <w:rFonts w:ascii="Times New Roman" w:hAnsi="Times New Roman" w:cs="Times New Roman"/>
+                <w:sz w:val="24"/>
+                <w:szCs w:val="24"/>
+                <w:lang w:val="es-ES"/>
+              </w:rPr>
+            </w:pPr>
+          </w:p>
+        </w:tc>
+      </w:tr>
+      <w:tr>
+        <w:trPr>
+          <w:trHeight w:val="185"/>
+        </w:trPr>
+        <w:tc>
+          <w:tcPr>
+            <w:tcW w:w="1314" w:type="pct"/>
+            <w:tcBorders>
+              <w:top w:val="single" w:sz="4" w:space="0" w:color="auto"/>
+              <w:left w:val="single" w:sz="4" w:space="0" w:color="auto"/>
+              <w:bottom w:val="single" w:sz="4" w:space="0" w:color="auto"/>
+              <w:right w:val="single" w:sz="4" w:space="0" w:color="auto"/>
+            </w:tcBorders>
+            <w:noWrap/>
+          </w:tcPr>
+          <w:p>
+            <w:pPr>
+              <w:jc w:val="center"/>
+              <w:rPr>
+                <w:rFonts w:ascii="Times New Roman" w:hAnsi="Times New Roman" w:cs="Times New Roman"/>
+                <w:sz w:val="24"/>
+                <w:szCs w:val="24"/>
+                <w:lang w:val="es-ES"/>
+              </w:rPr>
+            </w:pPr>
+          </w:p>
+          <w:p>
+            <w:pPr>
+              <w:jc w:val="center"/>
+              <w:rPr>
+                <w:rFonts w:ascii="Times New Roman" w:hAnsi="Times New Roman" w:cs="Times New Roman"/>
+                <w:sz w:val="24"/>
+                <w:szCs w:val="24"/>
+                <w:lang w:val="es-ES"/>
+              </w:rPr>
+            </w:pPr>
+            <w:r>
+              <w:rPr>
+                <w:rFonts w:ascii="Times New Roman" w:hAnsi="Times New Roman" w:cs="Times New Roman"/>
+                <w:sz w:val="24"/>
+                <w:szCs w:val="24"/>
+                <w:lang w:val="es-ES"/>
+              </w:rPr>
+              <w:t>Gral</w:t>
+            </w:r>
+          </w:p>
+        </w:tc>
+        <w:tc>
+          <w:tcPr>
+            <w:tcW w:w="1254" w:type="pct"/>
+            <w:tcBorders>
+              <w:top w:val="single" w:sz="4" w:space="0" w:color="auto"/>
+              <w:left w:val="single" w:sz="4" w:space="0" w:color="auto"/>
+              <w:bottom w:val="single" w:sz="4" w:space="0" w:color="auto"/>
+              <w:right w:val="single" w:sz="4" w:space="0" w:color="auto"/>
+            </w:tcBorders>
+          </w:tcPr>
+          <w:p>
+            <w:pPr>
+              <w:jc w:val="center"/>
+              <w:rPr>
+                <w:rFonts w:ascii="Times New Roman" w:hAnsi="Times New Roman" w:cs="Times New Roman"/>
+                <w:color w:val="000000"/>
+                <w:sz w:val="24"/>
+                <w:szCs w:val="24"/>
+              </w:rPr>
+            </w:pPr>
+          </w:p>
+          <w:p>
+            <w:pPr>
+              <w:jc w:val="center"/>
+              <w:rPr>
+                <w:rFonts w:ascii="Times New Roman" w:hAnsi="Times New Roman" w:cs="Times New Roman"/>
+                <w:color w:val="000000"/>
+                <w:sz w:val="24"/>
+                <w:szCs w:val="24"/>
+              </w:rPr>
+            </w:pPr>
+            <w:r>
+              <w:rPr>
+                <w:rFonts w:ascii="Times New Roman" w:hAnsi="Times New Roman" w:cs="Times New Roman"/>
+                <w:color w:val="000000"/>
+                <w:sz w:val="24"/>
+                <w:szCs w:val="24"/>
+              </w:rPr>
+              <w:t>tbMunicipios</w:t>
+            </w:r>
+          </w:p>
+        </w:tc>
+        <w:tc>
+          <w:tcPr>
+            <w:tcW w:w="2432" w:type="pct"/>
+            <w:tcBorders>
+              <w:top w:val="single" w:sz="4" w:space="0" w:color="auto"/>
+              <w:left w:val="single" w:sz="4" w:space="0" w:color="auto"/>
+              <w:bottom w:val="single" w:sz="4" w:space="0" w:color="auto"/>
+              <w:right w:val="single" w:sz="4" w:space="0" w:color="auto"/>
+            </w:tcBorders>
+          </w:tcPr>
+          <w:p>
+            <w:pPr>
+              <w:rPr>
+                <w:rFonts w:ascii="Times New Roman" w:hAnsi="Times New Roman" w:cs="Times New Roman"/>
+                <w:sz w:val="24"/>
+                <w:szCs w:val="24"/>
+                <w:lang w:val="es-ES"/>
+              </w:rPr>
+            </w:pPr>
+          </w:p>
+          <w:p>
+            <w:pPr>
+              <w:jc w:val="both"/>
+              <w:rPr>
+                <w:rFonts w:ascii="Times New Roman" w:hAnsi="Times New Roman" w:cs="Times New Roman"/>
+                <w:sz w:val="24"/>
+                <w:szCs w:val="24"/>
+                <w:lang w:val="es-ES"/>
+              </w:rPr>
+            </w:pPr>
+            <w:r>
+              <w:rPr>
+                <w:rFonts w:ascii="Times New Roman" w:hAnsi="Times New Roman" w:cs="Times New Roman"/>
+                <w:sz w:val="24"/>
+                <w:szCs w:val="24"/>
+                <w:lang w:val="es-ES"/>
+              </w:rPr>
+              <w:t xml:space="preserve">Todos los municipios con los que contamos para conocer la dirección </w:t>
+            </w:r>
+            <w:r>
+              <w:rPr>
+                <w:rFonts w:ascii="Times New Roman" w:hAnsi="Times New Roman" w:cs="Times New Roman"/>
+                <w:sz w:val="24"/>
+                <w:szCs w:val="24"/>
+                <w:lang w:val="es-ES"/>
+              </w:rPr>
+              <w:t>de las playas y clientes</w:t>
+            </w:r>
+          </w:p>
+          <w:p>
+            <w:pPr>
+              <w:rPr>
+                <w:rFonts w:ascii="Times New Roman" w:hAnsi="Times New Roman" w:cs="Times New Roman"/>
+                <w:sz w:val="24"/>
+                <w:szCs w:val="24"/>
+                <w:lang w:val="es-ES"/>
+              </w:rPr>
+            </w:pPr>
+          </w:p>
+        </w:tc>
+      </w:tr>
+      <w:tr>
+        <w:trPr>
+          <w:cnfStyle w:val="010000000000" w:firstRow="0" w:lastRow="1" w:firstColumn="0" w:lastColumn="0" w:oddVBand="0" w:evenVBand="0" w:oddHBand="0" w:evenHBand="0" w:firstRowFirstColumn="0" w:firstRowLastColumn="0" w:lastRowFirstColumn="0" w:lastRowLastColumn="0"/>
+          <w:trHeight w:val="185"/>
+        </w:trPr>
+        <w:tc>
+          <w:tcPr>
+            <w:tcW w:w="1314" w:type="pct"/>
+            <w:tcBorders>
+              <w:top w:val="single" w:sz="4" w:space="0" w:color="auto"/>
+              <w:left w:val="single" w:sz="4" w:space="0" w:color="auto"/>
+              <w:bottom w:val="single" w:sz="4" w:space="0" w:color="auto"/>
+              <w:right w:val="single" w:sz="4" w:space="0" w:color="auto"/>
+            </w:tcBorders>
+            <w:shd w:val="clear" w:color="auto" w:fill="F2F2F2" w:themeFill="background1" w:themeFillShade="F2"/>
+            <w:noWrap/>
+          </w:tcPr>
+          <w:p>
+            <w:pPr>
+              <w:jc w:val="center"/>
+              <w:rPr>
+                <w:rFonts w:ascii="Times New Roman" w:hAnsi="Times New Roman" w:cs="Times New Roman"/>
+                <w:sz w:val="24"/>
+                <w:szCs w:val="24"/>
+                <w:lang w:val="es-ES"/>
+              </w:rPr>
+            </w:pPr>
+          </w:p>
+          <w:p>
+            <w:pPr>
+              <w:jc w:val="center"/>
+              <w:rPr>
+                <w:rFonts w:ascii="Times New Roman" w:hAnsi="Times New Roman" w:cs="Times New Roman"/>
+                <w:sz w:val="24"/>
+                <w:szCs w:val="24"/>
+                <w:lang w:val="es-ES"/>
+              </w:rPr>
+            </w:pPr>
+            <w:r>
+              <w:rPr>
+                <w:rFonts w:ascii="Times New Roman" w:hAnsi="Times New Roman" w:cs="Times New Roman"/>
+                <w:sz w:val="24"/>
+                <w:szCs w:val="24"/>
+                <w:lang w:val="es-ES"/>
+              </w:rPr>
+              <w:t>Gral</w:t>
+            </w:r>
+          </w:p>
+        </w:tc>
+        <w:tc>
+          <w:tcPr>
+            <w:tcW w:w="1254" w:type="pct"/>
+            <w:tcBorders>
+              <w:top w:val="single" w:sz="4" w:space="0" w:color="auto"/>
+              <w:left w:val="single" w:sz="4" w:space="0" w:color="auto"/>
+              <w:bottom w:val="single" w:sz="4" w:space="0" w:color="auto"/>
+              <w:right w:val="single" w:sz="4" w:space="0" w:color="auto"/>
+            </w:tcBorders>
+            <w:shd w:val="clear" w:color="auto" w:fill="F2F2F2" w:themeFill="background1" w:themeFillShade="F2"/>
+          </w:tcPr>
+          <w:p>
+            <w:pPr>
+              <w:jc w:val="center"/>
+              <w:rPr>
+                <w:rFonts w:ascii="Times New Roman" w:hAnsi="Times New Roman" w:cs="Times New Roman"/>
+                <w:color w:val="000000"/>
+                <w:sz w:val="24"/>
+                <w:szCs w:val="24"/>
+              </w:rPr>
+            </w:pPr>
+          </w:p>
+          <w:p>
+            <w:pPr>
+              <w:jc w:val="center"/>
+              <w:rPr>
+                <w:rFonts w:ascii="Times New Roman" w:hAnsi="Times New Roman" w:cs="Times New Roman"/>
+                <w:color w:val="000000"/>
+                <w:sz w:val="24"/>
+                <w:szCs w:val="24"/>
+              </w:rPr>
+            </w:pPr>
+            <w:r>
+              <w:rPr>
+                <w:rFonts w:ascii="Times New Roman" w:hAnsi="Times New Roman" w:cs="Times New Roman"/>
+                <w:color w:val="000000"/>
+                <w:sz w:val="24"/>
+                <w:szCs w:val="24"/>
+              </w:rPr>
+              <w:t>tbDirecciones</w:t>
+            </w:r>
+          </w:p>
+        </w:tc>
+        <w:tc>
+          <w:tcPr>
+            <w:tcW w:w="2432" w:type="pct"/>
+            <w:tcBorders>
+              <w:top w:val="single" w:sz="4" w:space="0" w:color="auto"/>
+              <w:left w:val="single" w:sz="4" w:space="0" w:color="auto"/>
+              <w:bottom w:val="single" w:sz="4" w:space="0" w:color="auto"/>
+              <w:right w:val="single" w:sz="4" w:space="0" w:color="auto"/>
+            </w:tcBorders>
+            <w:shd w:val="clear" w:color="auto" w:fill="F2F2F2" w:themeFill="background1" w:themeFillShade="F2"/>
+          </w:tcPr>
+          <w:p>
+            <w:pPr>
+              <w:rPr>
+                <w:rFonts w:ascii="Times New Roman" w:hAnsi="Times New Roman" w:cs="Times New Roman"/>
+                <w:sz w:val="24"/>
+                <w:szCs w:val="24"/>
+                <w:lang w:val="es-ES"/>
+              </w:rPr>
+            </w:pPr>
+          </w:p>
+          <w:p>
+            <w:pPr>
+              <w:jc w:val="both"/>
+              <w:rPr>
+                <w:rFonts w:ascii="Times New Roman" w:hAnsi="Times New Roman" w:cs="Times New Roman"/>
+                <w:sz w:val="24"/>
+                <w:szCs w:val="24"/>
+                <w:lang w:val="es-ES"/>
+              </w:rPr>
+            </w:pPr>
+            <w:r>
+              <w:rPr>
+                <w:rFonts w:ascii="Times New Roman" w:hAnsi="Times New Roman" w:cs="Times New Roman"/>
+                <w:sz w:val="24"/>
+                <w:szCs w:val="24"/>
+                <w:lang w:val="es-ES"/>
+              </w:rPr>
+              <w:t xml:space="preserve">En esta tabla se describirá la dirección exacta </w:t>
+            </w:r>
+            <w:r>
+              <w:rPr>
+                <w:rFonts w:ascii="Times New Roman" w:hAnsi="Times New Roman" w:cs="Times New Roman"/>
+                <w:sz w:val="24"/>
+                <w:szCs w:val="24"/>
+                <w:lang w:val="es-ES"/>
+              </w:rPr>
+              <w:t>de las playas para saber su localización en cuanto a departamentos, municipios, también nos ayudará para la dirección de los clientes</w:t>
+            </w:r>
+          </w:p>
+          <w:p>
+            <w:pPr>
+              <w:rPr>
+                <w:rFonts w:ascii="Times New Roman" w:hAnsi="Times New Roman" w:cs="Times New Roman"/>
+                <w:sz w:val="24"/>
+                <w:szCs w:val="24"/>
+                <w:lang w:val="es-ES"/>
+              </w:rPr>
+            </w:pPr>
+          </w:p>
+        </w:tc>
+      </w:tr>
+    </w:tbl>
+    <w:p>
+      <w:pPr>
+        <w:tabs>
+          <w:tab w:val="left" w:pos="1178"/>
+        </w:tabs>
+      </w:pPr>
+      <w:r>
+        <w:tab/>
+      </w:r>
+    </w:p>
+    <w:p>
+      <w:r>
+        <w:br w:type="page"/>
+      </w:r>
+    </w:p>
+    <w:p>
+      <w:pPr>
+        <w:rPr>
+          <w:rStyle w:val="Ttulo2Car"/>
+          <w:rFonts w:ascii="Times New Roman" w:hAnsi="Times New Roman" w:cs="Times New Roman"/>
+          <w:b/>
+          <w:bCs/>
+          <w:color w:val="auto"/>
+          <w:sz w:val="24"/>
+          <w:szCs w:val="24"/>
+        </w:rPr>
+      </w:pPr>
+      <w:r>
+        <w:rPr>
+          <w:noProof/>
+        </w:rPr>
+        <w:lastRenderedPageBreak/>
+        <w:drawing>
+          <wp:anchor distT="0" distB="0" distL="114300" distR="114300" simplePos="0" relativeHeight="251665408" behindDoc="1" locked="0" layoutInCell="1" allowOverlap="1" wp14:anchorId="0674FFD6" wp14:editId="7B0C756D">
+            <wp:simplePos x="0" y="0"/>
+            <wp:positionH relativeFrom="page">
+              <wp:align>right</wp:align>
+            </wp:positionH>
+            <wp:positionV relativeFrom="paragraph">
+              <wp:posOffset>-899795</wp:posOffset>
+            </wp:positionV>
+            <wp:extent cx="7555230" cy="10798810"/>
+            <wp:effectExtent l="0" t="0" r="7620" b="2540"/>
+            <wp:wrapNone/>
+            <wp:docPr id="1686201729" name="Imagen 1686201729" descr="Imagen que contiene Forma&#10;&#10;Descripción generada automáticamente"/>
+            <wp:cNvGraphicFramePr>
+              <a:graphicFrameLocks xmlns:a="http://schemas.openxmlformats.org/drawingml/2006/main" noChangeAspect="1"/>
+            </wp:cNvGraphicFramePr>
+            <a:graphic xmlns:a="http://schemas.openxmlformats.org/drawingml/2006/main">
+              <a:graphicData uri="http://schemas.openxmlformats.org/drawingml/2006/picture">
+                <pic:pic xmlns:pic="http://schemas.openxmlformats.org/drawingml/2006/picture">
+                  <pic:nvPicPr>
+                    <pic:cNvPr id="1686201729" name="Imagen 1686201729" descr="Imagen que contiene Forma&#10;&#10;Descripción generada automáticamente"/>
+                    <pic:cNvPicPr>
+                      <a:picLocks noChangeAspect="1" noChangeArrowheads="1"/>
+                    </pic:cNvPicPr>
+                  </pic:nvPicPr>
+                  <pic:blipFill>
+                    <a:blip r:embed="rId8">
+                      <a:extLst>
+                        <a:ext uri="{28A0092B-C50C-407E-A947-70E740481C1C}">
+                          <a14:useLocalDpi xmlns:a14="http://schemas.microsoft.com/office/drawing/2010/main" val="0"/>
+                        </a:ext>
+                      </a:extLst>
+                    </a:blip>
+                    <a:srcRect/>
+                    <a:stretch>
+                      <a:fillRect/>
+                    </a:stretch>
+                  </pic:blipFill>
+                  <pic:spPr bwMode="auto">
+                    <a:xfrm>
+                      <a:off x="0" y="0"/>
+                      <a:ext cx="7555230" cy="10798810"/>
+                    </a:xfrm>
+                    <a:prstGeom prst="rect">
+                      <a:avLst/>
+                    </a:prstGeom>
+                    <a:noFill/>
+                    <a:ln>
+                      <a:noFill/>
+                    </a:ln>
+                  </pic:spPr>
+                </pic:pic>
+              </a:graphicData>
+            </a:graphic>
+            <wp14:sizeRelH relativeFrom="margin">
+              <wp14:pctWidth>0</wp14:pctWidth>
+            </wp14:sizeRelH>
+            <wp14:sizeRelV relativeFrom="margin">
+              <wp14:pctHeight>0</wp14:pctHeight>
+            </wp14:sizeRelV>
+          </wp:anchor>
+        </w:drawing>
+      </w:r>
+    </w:p>
+    <w:p>
+      <w:pPr>
+        <w:rPr>
+          <w:rStyle w:val="Ttulo2Car"/>
+          <w:rFonts w:ascii="Times New Roman" w:hAnsi="Times New Roman" w:cs="Times New Roman"/>
+          <w:b/>
+          <w:bCs/>
+          <w:sz w:val="24"/>
+          <w:szCs w:val="24"/>
+        </w:rPr>
+      </w:pPr>
+    </w:p>
+    <w:p>
+      <w:pPr>
+        <w:rPr>
+          <w:rStyle w:val="Ttulo2Car"/>
+          <w:rFonts w:ascii="Times New Roman" w:hAnsi="Times New Roman" w:cs="Times New Roman"/>
+          <w:b/>
+          <w:bCs/>
+          <w:color w:val="auto"/>
+          <w:sz w:val="24"/>
+          <w:szCs w:val="24"/>
+        </w:rPr>
+      </w:pPr>
+    </w:p>
+    <w:p>
+      <w:pPr>
+        <w:rPr>
+          <w:rStyle w:val="Ttulo2Car"/>
+          <w:b/>
+          <w:bCs/>
+          <w:color w:val="auto"/>
+        </w:rPr>
+      </w:pPr>
+    </w:p>
+    <w:p>
+      <w:pPr>
+        <w:rPr>
+          <w:rStyle w:val="Ttulo2Car"/>
+          <w:b/>
+          <w:bCs/>
+          <w:color w:val="auto"/>
+        </w:rPr>
+      </w:pPr>
+    </w:p>
+    <w:p>
+      <w:pPr>
+        <w:pStyle w:val="Ttulo1"/>
+        <w:rPr>
+          <w:rFonts w:ascii="Times New Roman" w:hAnsi="Times New Roman" w:cs="Times New Roman"/>
+          <w:b/>
+          <w:bCs/>
+          <w:color w:val="auto"/>
+          <w:sz w:val="24"/>
+          <w:szCs w:val="24"/>
+          <w:lang w:val="es-419"/>
+        </w:rPr>
+      </w:pPr>
+      <w:bookmarkStart w:id="9" w:name="_Toc135232940"/>
+      <w:r>
+        <w:rPr>
+          <w:rStyle w:val="Ttulo2Car"/>
+          <w:rFonts w:ascii="Times New Roman" w:hAnsi="Times New Roman" w:cs="Times New Roman"/>
+          <w:b/>
+          <w:bCs/>
+          <w:color w:val="auto"/>
+          <w:sz w:val="24"/>
+          <w:szCs w:val="24"/>
+        </w:rPr>
+        <w:t>M</w:t>
+      </w:r>
+      <w:r>
+        <w:rPr>
+          <w:rStyle w:val="Ttulo2Car"/>
+          <w:rFonts w:ascii="Times New Roman" w:hAnsi="Times New Roman" w:cs="Times New Roman"/>
+          <w:b/>
+          <w:bCs/>
+          <w:color w:val="auto"/>
+          <w:sz w:val="24"/>
+          <w:szCs w:val="24"/>
+        </w:rPr>
+        <w:t>ódulo de Acceso</w:t>
+      </w:r>
+      <w:r>
+        <w:rPr>
+          <w:rFonts w:ascii="Times New Roman" w:hAnsi="Times New Roman" w:cs="Times New Roman"/>
+          <w:b/>
+          <w:bCs/>
+          <w:color w:val="auto"/>
+          <w:sz w:val="24"/>
+          <w:szCs w:val="24"/>
+          <w:lang w:val="es-419"/>
+        </w:rPr>
+        <w:t xml:space="preserve"> – Tablas</w:t>
+      </w:r>
+      <w:bookmarkEnd w:id="9"/>
+    </w:p>
+    <w:tbl>
+      <w:tblPr>
+        <w:tblStyle w:val="Sombreadomedio2-nfasis5"/>
+        <w:tblW w:w="5927" w:type="pct"/>
+        <w:tblInd w:w="-630" w:type="dxa"/>
+        <w:tblBorders>
+          <w:top w:val="single" w:sz="4" w:space="0" w:color="auto"/>
+          <w:left w:val="single" w:sz="4" w:space="0" w:color="auto"/>
+          <w:bottom w:val="single" w:sz="4" w:space="0" w:color="auto"/>
+          <w:right w:val="single" w:sz="4" w:space="0" w:color="auto"/>
+          <w:insideH w:val="single" w:sz="4" w:space="0" w:color="auto"/>
+          <w:insideV w:val="single" w:sz="4" w:space="0" w:color="auto"/>
+        </w:tblBorders>
+        <w:tblLook w:val="0660" w:firstRow="1" w:lastRow="1" w:firstColumn="0" w:lastColumn="0" w:noHBand="1" w:noVBand="1"/>
+      </w:tblPr>
+      <w:tblGrid>
+        <w:gridCol w:w="2757"/>
+        <w:gridCol w:w="2457"/>
+        <w:gridCol w:w="4855"/>
+      </w:tblGrid>
+      <w:tr>
+        <w:trPr>
+          <w:cnfStyle w:val="100000000000" w:firstRow="1" w:lastRow="0" w:firstColumn="0" w:lastColumn="0" w:oddVBand="0" w:evenVBand="0" w:oddHBand="0" w:evenHBand="0" w:firstRowFirstColumn="0" w:firstRowLastColumn="0" w:lastRowFirstColumn="0" w:lastRowLastColumn="0"/>
+          <w:trHeight w:val="346"/>
+        </w:trPr>
+        <w:tc>
+          <w:tcPr>
+            <w:tcW w:w="1369" w:type="pct"/>
+            <w:tcBorders>
+              <w:top w:val="single" w:sz="4" w:space="0" w:color="auto"/>
+              <w:left w:val="single" w:sz="4" w:space="0" w:color="auto"/>
+              <w:bottom w:val="single" w:sz="4" w:space="0" w:color="auto"/>
+              <w:right w:val="single" w:sz="4" w:space="0" w:color="auto"/>
+            </w:tcBorders>
+            <w:shd w:val="clear" w:color="auto" w:fill="009B9D"/>
+            <w:noWrap/>
+          </w:tcPr>
+          <w:p>
+            <w:pPr>
+              <w:rPr>
+                <w:rFonts w:ascii="Times New Roman" w:hAnsi="Times New Roman" w:cs="Times New Roman"/>
+                <w:b w:val="0"/>
+                <w:bCs w:val="0"/>
+                <w:sz w:val="24"/>
+                <w:szCs w:val="24"/>
+                <w:lang w:val="es-ES"/>
+              </w:rPr>
+            </w:pPr>
+          </w:p>
+          <w:p>
+            <w:pPr>
+              <w:jc w:val="center"/>
+              <w:rPr>
+                <w:rFonts w:ascii="Times New Roman" w:hAnsi="Times New Roman" w:cs="Times New Roman"/>
+              </w:rPr>
+            </w:pPr>
+            <w:r>
+              <w:rPr>
+                <w:rFonts w:ascii="Times New Roman" w:hAnsi="Times New Roman" w:cs="Times New Roman"/>
+                <w:sz w:val="24"/>
+                <w:szCs w:val="24"/>
+                <w:lang w:val="es-ES"/>
+              </w:rPr>
+              <w:t>Esquema tabla</w:t>
+            </w:r>
+          </w:p>
+        </w:tc>
+        <w:tc>
+          <w:tcPr>
+            <w:tcW w:w="1220" w:type="pct"/>
+            <w:tcBorders>
+              <w:top w:val="single" w:sz="4" w:space="0" w:color="auto"/>
+              <w:left w:val="single" w:sz="4" w:space="0" w:color="auto"/>
+              <w:bottom w:val="single" w:sz="4" w:space="0" w:color="auto"/>
+              <w:right w:val="single" w:sz="4" w:space="0" w:color="auto"/>
+            </w:tcBorders>
+            <w:shd w:val="clear" w:color="auto" w:fill="009B9D"/>
+          </w:tcPr>
+          <w:p>
+            <w:pPr>
+              <w:jc w:val="center"/>
+              <w:rPr>
+                <w:b w:val="0"/>
+                <w:bCs w:val="0"/>
+                <w:lang w:val="es-ES"/>
+              </w:rPr>
+            </w:pPr>
+          </w:p>
+          <w:p>
+            <w:pPr>
+              <w:jc w:val="center"/>
+            </w:pPr>
+            <w:r>
+              <w:rPr>
+                <w:lang w:val="es-ES"/>
+              </w:rPr>
+              <w:t>Nombre tabla</w:t>
+            </w:r>
+          </w:p>
+        </w:tc>
+        <w:tc>
+          <w:tcPr>
+            <w:tcW w:w="2412" w:type="pct"/>
+            <w:tcBorders>
+              <w:top w:val="single" w:sz="4" w:space="0" w:color="auto"/>
+              <w:left w:val="single" w:sz="4" w:space="0" w:color="auto"/>
+              <w:bottom w:val="single" w:sz="4" w:space="0" w:color="auto"/>
+              <w:right w:val="single" w:sz="4" w:space="0" w:color="auto"/>
+            </w:tcBorders>
+            <w:shd w:val="clear" w:color="auto" w:fill="009B9D"/>
+          </w:tcPr>
+          <w:p>
+            <w:pPr>
+              <w:jc w:val="center"/>
+              <w:rPr>
+                <w:b w:val="0"/>
+                <w:bCs w:val="0"/>
+                <w:lang w:val="es-ES"/>
+              </w:rPr>
+            </w:pPr>
+          </w:p>
+          <w:p>
+            <w:pPr>
+              <w:shd w:val="clear" w:color="auto" w:fill="009B9D"/>
+              <w:jc w:val="center"/>
+              <w:rPr>
+                <w:b w:val="0"/>
+                <w:bCs w:val="0"/>
+                <w:lang w:val="es-ES"/>
+              </w:rPr>
+            </w:pPr>
+            <w:r>
+              <w:rPr>
+                <w:lang w:val="es-ES"/>
+              </w:rPr>
+              <w:t>Descripción</w:t>
+            </w:r>
+          </w:p>
+          <w:p>
+            <w:pPr>
+              <w:jc w:val="center"/>
+            </w:pPr>
+          </w:p>
+        </w:tc>
+      </w:tr>
+      <w:tr>
+        <w:trPr>
+          <w:trHeight w:val="185"/>
+        </w:trPr>
+        <w:tc>
+          <w:tcPr>
+            <w:tcW w:w="1369" w:type="pct"/>
+            <w:tcBorders>
+              <w:top w:val="single" w:sz="4" w:space="0" w:color="auto"/>
+              <w:left w:val="single" w:sz="4" w:space="0" w:color="auto"/>
+              <w:bottom w:val="single" w:sz="4" w:space="0" w:color="auto"/>
+              <w:right w:val="single" w:sz="4" w:space="0" w:color="auto"/>
+            </w:tcBorders>
+            <w:noWrap/>
+          </w:tcPr>
+          <w:p>
+            <w:pPr>
+              <w:jc w:val="center"/>
+              <w:rPr>
+                <w:rFonts w:ascii="Times New Roman" w:hAnsi="Times New Roman" w:cs="Times New Roman"/>
+                <w:sz w:val="24"/>
+                <w:szCs w:val="24"/>
+                <w:lang w:val="es-ES"/>
+              </w:rPr>
+            </w:pPr>
+          </w:p>
+          <w:p>
+            <w:pPr>
+              <w:jc w:val="center"/>
+              <w:rPr>
+                <w:rFonts w:ascii="Times New Roman" w:hAnsi="Times New Roman" w:cs="Times New Roman"/>
+                <w:sz w:val="24"/>
+                <w:szCs w:val="24"/>
+                <w:lang w:val="es-ES"/>
+              </w:rPr>
+            </w:pPr>
+            <w:r>
+              <w:rPr>
+                <w:rFonts w:ascii="Times New Roman" w:hAnsi="Times New Roman" w:cs="Times New Roman"/>
+                <w:sz w:val="24"/>
+                <w:szCs w:val="24"/>
+                <w:lang w:val="es-ES"/>
+              </w:rPr>
+              <w:t>Acce</w:t>
+            </w:r>
+          </w:p>
+        </w:tc>
+        <w:tc>
+          <w:tcPr>
+            <w:tcW w:w="1220" w:type="pct"/>
+            <w:tcBorders>
+              <w:top w:val="single" w:sz="4" w:space="0" w:color="auto"/>
+              <w:left w:val="single" w:sz="4" w:space="0" w:color="auto"/>
+              <w:bottom w:val="single" w:sz="4" w:space="0" w:color="auto"/>
+              <w:right w:val="single" w:sz="4" w:space="0" w:color="auto"/>
+            </w:tcBorders>
+          </w:tcPr>
+          <w:p>
+            <w:pPr>
+              <w:jc w:val="center"/>
+              <w:rPr>
+                <w:rFonts w:ascii="Times New Roman" w:hAnsi="Times New Roman" w:cs="Times New Roman"/>
+                <w:color w:val="000000"/>
+                <w:sz w:val="24"/>
+                <w:szCs w:val="24"/>
+              </w:rPr>
+            </w:pPr>
+          </w:p>
+          <w:p>
+            <w:pPr>
+              <w:jc w:val="center"/>
+              <w:rPr>
+                <w:rFonts w:ascii="Times New Roman" w:hAnsi="Times New Roman" w:cs="Times New Roman"/>
+                <w:sz w:val="24"/>
+                <w:szCs w:val="24"/>
+                <w:lang w:val="es-ES"/>
+              </w:rPr>
+            </w:pPr>
+            <w:r>
+              <w:rPr>
+                <w:rFonts w:ascii="Times New Roman" w:hAnsi="Times New Roman" w:cs="Times New Roman"/>
+                <w:color w:val="000000"/>
+                <w:sz w:val="24"/>
+                <w:szCs w:val="24"/>
+              </w:rPr>
+              <w:t>tbPantallas</w:t>
+            </w:r>
+          </w:p>
+        </w:tc>
+        <w:tc>
+          <w:tcPr>
+            <w:tcW w:w="2412" w:type="pct"/>
+            <w:tcBorders>
+              <w:top w:val="single" w:sz="4" w:space="0" w:color="auto"/>
+              <w:left w:val="single" w:sz="4" w:space="0" w:color="auto"/>
+              <w:bottom w:val="single" w:sz="4" w:space="0" w:color="auto"/>
+              <w:right w:val="single" w:sz="4" w:space="0" w:color="auto"/>
+            </w:tcBorders>
+          </w:tcPr>
+          <w:p>
+            <w:pPr>
+              <w:rPr>
+                <w:rFonts w:ascii="Times New Roman" w:hAnsi="Times New Roman" w:cs="Times New Roman"/>
+                <w:sz w:val="24"/>
+                <w:szCs w:val="24"/>
+                <w:lang w:val="es-ES"/>
+              </w:rPr>
+            </w:pPr>
+          </w:p>
+          <w:p>
+            <w:pPr>
+              <w:jc w:val="both"/>
+              <w:rPr>
+                <w:rFonts w:ascii="Times New Roman" w:hAnsi="Times New Roman" w:cs="Times New Roman"/>
+                <w:sz w:val="24"/>
+                <w:szCs w:val="24"/>
+                <w:lang w:val="es-ES"/>
+              </w:rPr>
+            </w:pPr>
+            <w:r>
+              <w:rPr>
+                <w:rFonts w:ascii="Times New Roman" w:hAnsi="Times New Roman" w:cs="Times New Roman"/>
+                <w:sz w:val="24"/>
+                <w:szCs w:val="24"/>
+                <w:lang w:val="es-ES"/>
+              </w:rPr>
+              <w:t xml:space="preserve">Toda la información como </w:t>
+            </w:r>
+            <w:proofErr w:type="spellStart"/>
+            <w:r>
+              <w:rPr>
+                <w:rFonts w:ascii="Times New Roman" w:hAnsi="Times New Roman" w:cs="Times New Roman"/>
+                <w:sz w:val="24"/>
+                <w:szCs w:val="24"/>
+                <w:lang w:val="es-ES"/>
+              </w:rPr>
+              <w:t>url</w:t>
+            </w:r>
+            <w:proofErr w:type="spellEnd"/>
+            <w:r>
+              <w:rPr>
+                <w:rFonts w:ascii="Times New Roman" w:hAnsi="Times New Roman" w:cs="Times New Roman"/>
+                <w:sz w:val="24"/>
+                <w:szCs w:val="24"/>
+                <w:lang w:val="es-ES"/>
+              </w:rPr>
+              <w:t xml:space="preserve"> y nombre de la pantalla desde la cual se podrá generar el menú para los accesos a las diferentes pantallas de nuestro sistema, esta tabla depende de las tablas de roles y roles por pantalla para su correcto funcionamiento en el sistema</w:t>
+            </w:r>
+            <w:r>
+              <w:rPr>
+                <w:rFonts w:ascii="Times New Roman" w:hAnsi="Times New Roman" w:cs="Times New Roman"/>
+                <w:sz w:val="24"/>
+                <w:szCs w:val="24"/>
+                <w:lang w:val="es-ES"/>
+              </w:rPr>
+              <w:t>.</w:t>
+            </w:r>
+          </w:p>
+          <w:p>
+            <w:pPr>
+              <w:rPr>
+                <w:rFonts w:ascii="Times New Roman" w:hAnsi="Times New Roman" w:cs="Times New Roman"/>
+                <w:sz w:val="24"/>
+                <w:szCs w:val="24"/>
+                <w:lang w:val="es-ES"/>
+              </w:rPr>
+            </w:pPr>
+          </w:p>
+        </w:tc>
+      </w:tr>
+      <w:tr>
+        <w:trPr>
+          <w:trHeight w:val="185"/>
+        </w:trPr>
+        <w:tc>
+          <w:tcPr>
+            <w:tcW w:w="1369" w:type="pct"/>
+            <w:tcBorders>
+              <w:top w:val="single" w:sz="4" w:space="0" w:color="auto"/>
+              <w:left w:val="single" w:sz="4" w:space="0" w:color="auto"/>
+              <w:bottom w:val="single" w:sz="4" w:space="0" w:color="auto"/>
+              <w:right w:val="single" w:sz="4" w:space="0" w:color="auto"/>
+            </w:tcBorders>
+            <w:noWrap/>
+          </w:tcPr>
+          <w:p>
+            <w:pPr>
+              <w:jc w:val="center"/>
+              <w:rPr>
+                <w:rFonts w:ascii="Times New Roman" w:hAnsi="Times New Roman" w:cs="Times New Roman"/>
+                <w:sz w:val="24"/>
+                <w:szCs w:val="24"/>
+                <w:lang w:val="es-ES"/>
+              </w:rPr>
+            </w:pPr>
+          </w:p>
+          <w:p>
+            <w:pPr>
+              <w:jc w:val="center"/>
+              <w:rPr>
+                <w:rFonts w:ascii="Times New Roman" w:hAnsi="Times New Roman" w:cs="Times New Roman"/>
+                <w:sz w:val="24"/>
+                <w:szCs w:val="24"/>
+                <w:lang w:val="es-ES"/>
+              </w:rPr>
+            </w:pPr>
+            <w:r>
+              <w:rPr>
+                <w:rFonts w:ascii="Times New Roman" w:hAnsi="Times New Roman" w:cs="Times New Roman"/>
+                <w:sz w:val="24"/>
+                <w:szCs w:val="24"/>
+                <w:lang w:val="es-ES"/>
+              </w:rPr>
+              <w:t>Acce</w:t>
+            </w:r>
+          </w:p>
+        </w:tc>
+        <w:tc>
+          <w:tcPr>
+            <w:tcW w:w="1220" w:type="pct"/>
+            <w:tcBorders>
+              <w:top w:val="single" w:sz="4" w:space="0" w:color="auto"/>
+              <w:left w:val="single" w:sz="4" w:space="0" w:color="auto"/>
+              <w:bottom w:val="single" w:sz="4" w:space="0" w:color="auto"/>
+              <w:right w:val="single" w:sz="4" w:space="0" w:color="auto"/>
+            </w:tcBorders>
+          </w:tcPr>
+          <w:p>
+            <w:pPr>
+              <w:jc w:val="center"/>
+              <w:rPr>
+                <w:rFonts w:ascii="Consolas" w:hAnsi="Consolas" w:cs="Consolas"/>
+                <w:color w:val="000000"/>
+                <w:sz w:val="24"/>
+                <w:szCs w:val="24"/>
+              </w:rPr>
+            </w:pPr>
+          </w:p>
+          <w:p>
+            <w:pPr>
+              <w:jc w:val="center"/>
+              <w:rPr>
+                <w:rFonts w:ascii="Times New Roman" w:hAnsi="Times New Roman" w:cs="Times New Roman"/>
+                <w:color w:val="000000"/>
+                <w:sz w:val="24"/>
+                <w:szCs w:val="24"/>
+              </w:rPr>
+            </w:pPr>
+            <w:r>
+              <w:rPr>
+                <w:rFonts w:ascii="Times New Roman" w:hAnsi="Times New Roman" w:cs="Times New Roman"/>
+                <w:color w:val="000000"/>
+                <w:sz w:val="24"/>
+                <w:szCs w:val="24"/>
+              </w:rPr>
+              <w:t>tbRoles</w:t>
+            </w:r>
+          </w:p>
+        </w:tc>
+        <w:tc>
+          <w:tcPr>
+            <w:tcW w:w="2412" w:type="pct"/>
+            <w:tcBorders>
+              <w:top w:val="single" w:sz="4" w:space="0" w:color="auto"/>
+              <w:left w:val="single" w:sz="4" w:space="0" w:color="auto"/>
+              <w:bottom w:val="single" w:sz="4" w:space="0" w:color="auto"/>
+              <w:right w:val="single" w:sz="4" w:space="0" w:color="auto"/>
+            </w:tcBorders>
+          </w:tcPr>
+          <w:p>
+            <w:pPr>
+              <w:rPr>
+                <w:rFonts w:ascii="Times New Roman" w:hAnsi="Times New Roman" w:cs="Times New Roman"/>
+                <w:sz w:val="24"/>
+                <w:szCs w:val="24"/>
+                <w:lang w:val="es-ES"/>
+              </w:rPr>
+            </w:pPr>
+          </w:p>
+          <w:p>
+            <w:pPr>
+              <w:jc w:val="both"/>
+              <w:rPr>
+                <w:rFonts w:ascii="Times New Roman" w:hAnsi="Times New Roman" w:cs="Times New Roman"/>
+                <w:sz w:val="24"/>
+                <w:szCs w:val="24"/>
+                <w:lang w:val="es-ES"/>
+              </w:rPr>
+            </w:pPr>
+            <w:r>
+              <w:rPr>
+                <w:rFonts w:ascii="Times New Roman" w:hAnsi="Times New Roman" w:cs="Times New Roman"/>
+                <w:sz w:val="24"/>
+                <w:szCs w:val="24"/>
+                <w:lang w:val="es-ES"/>
+              </w:rPr>
+              <w:t xml:space="preserve">Todos </w:t>
+            </w:r>
+            <w:r>
+              <w:rPr>
+                <w:rFonts w:ascii="Times New Roman" w:hAnsi="Times New Roman" w:cs="Times New Roman"/>
+                <w:sz w:val="24"/>
+                <w:szCs w:val="24"/>
+                <w:lang w:val="es-ES"/>
+              </w:rPr>
+              <w:t>los roles con los cuales podría contar un usuario, esta tabla junto con la tabla de pantalla se complementa para dar los permisos necesarios al usuario para poder acceder a las pantallas a las que tiene acceso por su rol escogido</w:t>
+            </w:r>
+          </w:p>
+          <w:p>
+            <w:pPr>
+              <w:rPr>
+                <w:rFonts w:ascii="Times New Roman" w:hAnsi="Times New Roman" w:cs="Times New Roman"/>
+                <w:sz w:val="24"/>
+                <w:szCs w:val="24"/>
+                <w:lang w:val="es-ES"/>
+              </w:rPr>
+            </w:pPr>
+          </w:p>
+        </w:tc>
+      </w:tr>
+      <w:tr>
+        <w:trPr>
+          <w:trHeight w:val="185"/>
+        </w:trPr>
+        <w:tc>
+          <w:tcPr>
+            <w:tcW w:w="1369" w:type="pct"/>
+            <w:tcBorders>
+              <w:top w:val="single" w:sz="4" w:space="0" w:color="auto"/>
+              <w:left w:val="single" w:sz="4" w:space="0" w:color="auto"/>
+              <w:bottom w:val="single" w:sz="4" w:space="0" w:color="auto"/>
+              <w:right w:val="single" w:sz="4" w:space="0" w:color="auto"/>
+            </w:tcBorders>
+            <w:noWrap/>
+          </w:tcPr>
+          <w:p>
+            <w:pPr>
+              <w:jc w:val="center"/>
+              <w:rPr>
+                <w:rFonts w:ascii="Times New Roman" w:hAnsi="Times New Roman" w:cs="Times New Roman"/>
+                <w:sz w:val="24"/>
+                <w:szCs w:val="24"/>
+                <w:lang w:val="es-ES"/>
+              </w:rPr>
+            </w:pPr>
+          </w:p>
+          <w:p>
+            <w:pPr>
+              <w:jc w:val="center"/>
+              <w:rPr>
+                <w:rFonts w:ascii="Times New Roman" w:hAnsi="Times New Roman" w:cs="Times New Roman"/>
+                <w:sz w:val="24"/>
+                <w:szCs w:val="24"/>
+                <w:lang w:val="es-ES"/>
+              </w:rPr>
+            </w:pPr>
+            <w:r>
+              <w:rPr>
+                <w:rFonts w:ascii="Times New Roman" w:hAnsi="Times New Roman" w:cs="Times New Roman"/>
+                <w:sz w:val="24"/>
+                <w:szCs w:val="24"/>
+                <w:lang w:val="es-ES"/>
+              </w:rPr>
+              <w:t>Acce</w:t>
+            </w:r>
+          </w:p>
+        </w:tc>
+        <w:tc>
+          <w:tcPr>
+            <w:tcW w:w="1220" w:type="pct"/>
+            <w:tcBorders>
+              <w:top w:val="single" w:sz="4" w:space="0" w:color="auto"/>
+              <w:left w:val="single" w:sz="4" w:space="0" w:color="auto"/>
+              <w:bottom w:val="single" w:sz="4" w:space="0" w:color="auto"/>
+              <w:right w:val="single" w:sz="4" w:space="0" w:color="auto"/>
+            </w:tcBorders>
+          </w:tcPr>
+          <w:p>
+            <w:pPr>
+              <w:jc w:val="center"/>
+              <w:rPr>
+                <w:rFonts w:ascii="Times New Roman" w:hAnsi="Times New Roman" w:cs="Times New Roman"/>
+                <w:color w:val="000000"/>
+                <w:sz w:val="24"/>
+                <w:szCs w:val="24"/>
+              </w:rPr>
+            </w:pPr>
+          </w:p>
+          <w:p>
+            <w:pPr>
+              <w:jc w:val="center"/>
+              <w:rPr>
+                <w:rFonts w:ascii="Times New Roman" w:hAnsi="Times New Roman" w:cs="Times New Roman"/>
+                <w:color w:val="000000"/>
+                <w:sz w:val="24"/>
+                <w:szCs w:val="24"/>
+              </w:rPr>
+            </w:pPr>
+            <w:r>
+              <w:rPr>
+                <w:rFonts w:ascii="Times New Roman" w:hAnsi="Times New Roman" w:cs="Times New Roman"/>
+                <w:color w:val="000000"/>
+                <w:sz w:val="24"/>
+                <w:szCs w:val="24"/>
+              </w:rPr>
+              <w:t>tbRoles</w:t>
+            </w:r>
+            <w:r>
+              <w:rPr>
+                <w:rFonts w:ascii="Times New Roman" w:hAnsi="Times New Roman" w:cs="Times New Roman"/>
+                <w:color w:val="000000"/>
+                <w:sz w:val="24"/>
+                <w:szCs w:val="24"/>
+              </w:rPr>
+              <w:t>X</w:t>
+            </w:r>
+            <w:r>
+              <w:rPr>
+                <w:rFonts w:ascii="Times New Roman" w:hAnsi="Times New Roman" w:cs="Times New Roman"/>
+                <w:color w:val="000000"/>
+                <w:sz w:val="24"/>
+                <w:szCs w:val="24"/>
+              </w:rPr>
+              <w:t>Pantallas</w:t>
+            </w:r>
+          </w:p>
+        </w:tc>
+        <w:tc>
+          <w:tcPr>
+            <w:tcW w:w="2412" w:type="pct"/>
+            <w:tcBorders>
+              <w:top w:val="single" w:sz="4" w:space="0" w:color="auto"/>
+              <w:left w:val="single" w:sz="4" w:space="0" w:color="auto"/>
+              <w:bottom w:val="single" w:sz="4" w:space="0" w:color="auto"/>
+              <w:right w:val="single" w:sz="4" w:space="0" w:color="auto"/>
+            </w:tcBorders>
+          </w:tcPr>
+          <w:p>
+            <w:pPr>
+              <w:jc w:val="both"/>
+              <w:rPr>
+                <w:rFonts w:ascii="Times New Roman" w:hAnsi="Times New Roman" w:cs="Times New Roman"/>
+                <w:sz w:val="24"/>
+                <w:szCs w:val="24"/>
+                <w:lang w:val="es-ES"/>
+              </w:rPr>
+            </w:pPr>
+            <w:r>
+              <w:rPr>
+                <w:rFonts w:ascii="Times New Roman" w:hAnsi="Times New Roman" w:cs="Times New Roman"/>
+                <w:sz w:val="24"/>
+                <w:szCs w:val="24"/>
+                <w:lang w:val="es-ES"/>
+              </w:rPr>
+              <w:t>Esta tabla es la tabla intermedia entre la tabla de roles y la tabla de pantallas, nos sirve para poder observar y añadir a que pantallas tendrá acceso un rol determinado, con estas tres tablas completamos el funcionamiento que juegan en el sistema el hecho de los roles y pantallas.</w:t>
+            </w:r>
+          </w:p>
+          <w:p>
+            <w:pPr>
+              <w:jc w:val="both"/>
+              <w:rPr>
+                <w:rFonts w:ascii="Times New Roman" w:hAnsi="Times New Roman" w:cs="Times New Roman"/>
+                <w:sz w:val="24"/>
+                <w:szCs w:val="24"/>
+                <w:lang w:val="es-ES"/>
+              </w:rPr>
+            </w:pPr>
+          </w:p>
+        </w:tc>
+      </w:tr>
+      <w:tr>
+        <w:trPr>
+          <w:cnfStyle w:val="010000000000" w:firstRow="0" w:lastRow="1" w:firstColumn="0" w:lastColumn="0" w:oddVBand="0" w:evenVBand="0" w:oddHBand="0" w:evenHBand="0" w:firstRowFirstColumn="0" w:firstRowLastColumn="0" w:lastRowFirstColumn="0" w:lastRowLastColumn="0"/>
+          <w:trHeight w:val="185"/>
+        </w:trPr>
+        <w:tc>
+          <w:tcPr>
+            <w:tcW w:w="1369" w:type="pct"/>
+            <w:tcBorders>
+              <w:top w:val="single" w:sz="4" w:space="0" w:color="auto"/>
+              <w:left w:val="single" w:sz="4" w:space="0" w:color="auto"/>
+              <w:bottom w:val="single" w:sz="4" w:space="0" w:color="auto"/>
+              <w:right w:val="single" w:sz="4" w:space="0" w:color="auto"/>
+            </w:tcBorders>
+            <w:shd w:val="clear" w:color="auto" w:fill="F2F2F2" w:themeFill="background1" w:themeFillShade="F2"/>
+            <w:noWrap/>
+          </w:tcPr>
+          <w:p>
+            <w:pPr>
+              <w:jc w:val="center"/>
+              <w:rPr>
+                <w:rFonts w:ascii="Times New Roman" w:hAnsi="Times New Roman" w:cs="Times New Roman"/>
+                <w:sz w:val="24"/>
+                <w:szCs w:val="24"/>
+                <w:lang w:val="es-ES"/>
+              </w:rPr>
+            </w:pPr>
+          </w:p>
+          <w:p>
+            <w:pPr>
+              <w:jc w:val="center"/>
+              <w:rPr>
+                <w:rFonts w:ascii="Times New Roman" w:hAnsi="Times New Roman" w:cs="Times New Roman"/>
+                <w:sz w:val="24"/>
+                <w:szCs w:val="24"/>
+                <w:lang w:val="es-ES"/>
+              </w:rPr>
+            </w:pPr>
+            <w:r>
+              <w:rPr>
+                <w:rFonts w:ascii="Times New Roman" w:hAnsi="Times New Roman" w:cs="Times New Roman"/>
+                <w:sz w:val="24"/>
+                <w:szCs w:val="24"/>
+                <w:lang w:val="es-ES"/>
+              </w:rPr>
+              <w:t>Acce</w:t>
+            </w:r>
+          </w:p>
+        </w:tc>
+        <w:tc>
+          <w:tcPr>
+            <w:tcW w:w="1220" w:type="pct"/>
+            <w:tcBorders>
+              <w:top w:val="single" w:sz="4" w:space="0" w:color="auto"/>
+              <w:left w:val="single" w:sz="4" w:space="0" w:color="auto"/>
+              <w:bottom w:val="single" w:sz="4" w:space="0" w:color="auto"/>
+              <w:right w:val="single" w:sz="4" w:space="0" w:color="auto"/>
+            </w:tcBorders>
+            <w:shd w:val="clear" w:color="auto" w:fill="F2F2F2" w:themeFill="background1" w:themeFillShade="F2"/>
+          </w:tcPr>
+          <w:p>
+            <w:pPr>
+              <w:jc w:val="center"/>
+              <w:rPr>
+                <w:rFonts w:ascii="Times New Roman" w:hAnsi="Times New Roman" w:cs="Times New Roman"/>
+                <w:color w:val="000000"/>
+                <w:sz w:val="24"/>
+                <w:szCs w:val="24"/>
+              </w:rPr>
+            </w:pPr>
+          </w:p>
+          <w:p>
+            <w:pPr>
+              <w:jc w:val="center"/>
+              <w:rPr>
+                <w:rFonts w:ascii="Times New Roman" w:hAnsi="Times New Roman" w:cs="Times New Roman"/>
+                <w:color w:val="000000"/>
+                <w:sz w:val="24"/>
+                <w:szCs w:val="24"/>
+              </w:rPr>
+            </w:pPr>
+            <w:r>
+              <w:rPr>
+                <w:rFonts w:ascii="Times New Roman" w:hAnsi="Times New Roman" w:cs="Times New Roman"/>
+                <w:color w:val="000000"/>
+                <w:sz w:val="24"/>
+                <w:szCs w:val="24"/>
+              </w:rPr>
+              <w:t>tbUsuarios</w:t>
+            </w:r>
+          </w:p>
+        </w:tc>
+        <w:tc>
+          <w:tcPr>
+            <w:tcW w:w="2412" w:type="pct"/>
+            <w:tcBorders>
+              <w:top w:val="single" w:sz="4" w:space="0" w:color="auto"/>
+              <w:left w:val="single" w:sz="4" w:space="0" w:color="auto"/>
+              <w:bottom w:val="single" w:sz="4" w:space="0" w:color="auto"/>
+              <w:right w:val="single" w:sz="4" w:space="0" w:color="auto"/>
+            </w:tcBorders>
+            <w:shd w:val="clear" w:color="auto" w:fill="F2F2F2" w:themeFill="background1" w:themeFillShade="F2"/>
+          </w:tcPr>
+          <w:p>
+            <w:pPr>
+              <w:rPr>
+                <w:rFonts w:ascii="Times New Roman" w:hAnsi="Times New Roman" w:cs="Times New Roman"/>
+                <w:sz w:val="24"/>
+                <w:szCs w:val="24"/>
+                <w:lang w:val="es-ES"/>
+              </w:rPr>
+            </w:pPr>
+          </w:p>
+          <w:p>
+            <w:pPr>
+              <w:jc w:val="both"/>
+              <w:rPr>
+                <w:rFonts w:ascii="Times New Roman" w:hAnsi="Times New Roman" w:cs="Times New Roman"/>
+                <w:sz w:val="24"/>
+                <w:szCs w:val="24"/>
+                <w:lang w:val="es-ES"/>
+              </w:rPr>
+            </w:pPr>
+            <w:r>
+              <w:rPr>
+                <w:rFonts w:ascii="Times New Roman" w:hAnsi="Times New Roman" w:cs="Times New Roman"/>
+                <w:sz w:val="24"/>
+                <w:szCs w:val="24"/>
+                <w:lang w:val="es-ES"/>
+              </w:rPr>
+              <w:t xml:space="preserve">Aquí tenemos listado todos los usuarios que están registrado y que pueden utilizar nuestro sistema, dichos usuarios cuenta con su contraseña, </w:t>
+            </w:r>
+            <w:proofErr w:type="spellStart"/>
+            <w:r>
+              <w:rPr>
+                <w:rFonts w:ascii="Times New Roman" w:hAnsi="Times New Roman" w:cs="Times New Roman"/>
+                <w:sz w:val="24"/>
+                <w:szCs w:val="24"/>
+                <w:lang w:val="es-ES"/>
+              </w:rPr>
+              <w:t>username</w:t>
+            </w:r>
+            <w:proofErr w:type="spellEnd"/>
+            <w:r>
+              <w:rPr>
+                <w:rFonts w:ascii="Times New Roman" w:hAnsi="Times New Roman" w:cs="Times New Roman"/>
+                <w:sz w:val="24"/>
+                <w:szCs w:val="24"/>
+                <w:lang w:val="es-ES"/>
+              </w:rPr>
+              <w:t xml:space="preserve"> y su correspondiente rol que desempeñara en el sistema.</w:t>
+            </w:r>
+          </w:p>
+          <w:p>
+            <w:pPr>
+              <w:jc w:val="both"/>
+              <w:rPr>
+                <w:rFonts w:ascii="Times New Roman" w:hAnsi="Times New Roman" w:cs="Times New Roman"/>
+                <w:sz w:val="24"/>
+                <w:szCs w:val="24"/>
+                <w:lang w:val="es-ES"/>
+              </w:rPr>
+            </w:pPr>
+          </w:p>
+        </w:tc>
+      </w:tr>
+    </w:tbl>
+    <w:p>
+      <w:pPr>
+        <w:tabs>
+          <w:tab w:val="left" w:pos="1178"/>
+        </w:tabs>
+      </w:pPr>
     </w:p>
     <w:sectPr>
       <w:headerReference w:type="default" r:id="rId10"/>
@@ -1187,6 +4173,51 @@
     <w:name w:val="Normal"/>
     <w:qFormat/>
   </w:style>
+  <w:style w:type="paragraph" w:styleId="Ttulo1">
+    <w:name w:val="heading 1"/>
+    <w:basedOn w:val="Normal"/>
+    <w:next w:val="Normal"/>
+    <w:link w:val="Ttulo1Car"/>
+    <w:uiPriority w:val="9"/>
+    <w:qFormat/>
+    <w:rsid w:val="003B4CA1"/>
+    <w:pPr>
+      <w:keepNext/>
+      <w:keepLines/>
+      <w:spacing w:before="240" w:after="0"/>
+      <w:outlineLvl w:val="0"/>
+    </w:pPr>
+    <w:rPr>
+      <w:rFonts w:asciiTheme="majorHAnsi" w:eastAsiaTheme="majorEastAsia" w:hAnsiTheme="majorHAnsi" w:cstheme="majorBidi"/>
+      <w:color w:val="2F5496" w:themeColor="accent1" w:themeShade="BF"/>
+      <w:sz w:val="32"/>
+      <w:szCs w:val="32"/>
+      <w:lang w:val="en-US"/>
+    </w:rPr>
+  </w:style>
+  <w:style w:type="paragraph" w:styleId="Ttulo2">
+    <w:name w:val="heading 2"/>
+    <w:basedOn w:val="Normal"/>
+    <w:next w:val="Normal"/>
+    <w:link w:val="Ttulo2Car"/>
+    <w:uiPriority w:val="9"/>
+    <w:unhideWhenUsed/>
+    <w:qFormat/>
+    <w:rsid w:val="001E73ED"/>
+    <w:pPr>
+      <w:keepNext/>
+      <w:keepLines/>
+      <w:spacing w:before="40" w:after="0"/>
+      <w:outlineLvl w:val="1"/>
+    </w:pPr>
+    <w:rPr>
+      <w:rFonts w:asciiTheme="majorHAnsi" w:eastAsiaTheme="majorEastAsia" w:hAnsiTheme="majorHAnsi" w:cstheme="majorBidi"/>
+      <w:color w:val="2F5496" w:themeColor="accent1" w:themeShade="BF"/>
+      <w:sz w:val="26"/>
+      <w:szCs w:val="26"/>
+      <w:lang w:val="en-US"/>
+    </w:rPr>
+  </w:style>
   <w:style w:type="character" w:default="1" w:styleId="Fuentedeprrafopredeter">
     <w:name w:val="Default Paragraph Font"/>
     <w:uiPriority w:val="1"/>
@@ -1257,6 +4288,257 @@
     <w:link w:val="Piedepgina"/>
     <w:uiPriority w:val="99"/>
     <w:rsid w:val="00670916"/>
+  </w:style>
+  <w:style w:type="character" w:customStyle="1" w:styleId="Ttulo1Car">
+    <w:name w:val="Título 1 Car"/>
+    <w:basedOn w:val="Fuentedeprrafopredeter"/>
+    <w:link w:val="Ttulo1"/>
+    <w:uiPriority w:val="9"/>
+    <w:rsid w:val="003B4CA1"/>
+    <w:rPr>
+      <w:rFonts w:asciiTheme="majorHAnsi" w:eastAsiaTheme="majorEastAsia" w:hAnsiTheme="majorHAnsi" w:cstheme="majorBidi"/>
+      <w:color w:val="2F5496" w:themeColor="accent1" w:themeShade="BF"/>
+      <w:sz w:val="32"/>
+      <w:szCs w:val="32"/>
+      <w:lang w:val="en-US"/>
+    </w:rPr>
+  </w:style>
+  <w:style w:type="table" w:styleId="Tablaconcuadrcula">
+    <w:name w:val="Table Grid"/>
+    <w:basedOn w:val="Tablanormal"/>
+    <w:uiPriority w:val="39"/>
+    <w:rsid w:val="003B4CA1"/>
+    <w:pPr>
+      <w:spacing w:after="0" w:line="240" w:lineRule="auto"/>
+    </w:pPr>
+    <w:rPr>
+      <w:lang w:val="en-US"/>
+    </w:rPr>
+    <w:tblPr>
+      <w:tblBorders>
+        <w:top w:val="single" w:sz="4" w:space="0" w:color="auto"/>
+        <w:left w:val="single" w:sz="4" w:space="0" w:color="auto"/>
+        <w:bottom w:val="single" w:sz="4" w:space="0" w:color="auto"/>
+        <w:right w:val="single" w:sz="4" w:space="0" w:color="auto"/>
+        <w:insideH w:val="single" w:sz="4" w:space="0" w:color="auto"/>
+        <w:insideV w:val="single" w:sz="4" w:space="0" w:color="auto"/>
+      </w:tblBorders>
+    </w:tblPr>
+  </w:style>
+  <w:style w:type="paragraph" w:styleId="TtuloTDC">
+    <w:name w:val="TOC Heading"/>
+    <w:basedOn w:val="Ttulo1"/>
+    <w:next w:val="Normal"/>
+    <w:uiPriority w:val="39"/>
+    <w:unhideWhenUsed/>
+    <w:qFormat/>
+    <w:rsid w:val="003B4CA1"/>
+    <w:pPr>
+      <w:outlineLvl w:val="9"/>
+    </w:pPr>
+    <w:rPr>
+      <w:kern w:val="0"/>
+      <w:lang w:val="es-HN" w:eastAsia="es-HN"/>
+      <w14:ligatures w14:val="none"/>
+    </w:rPr>
+  </w:style>
+  <w:style w:type="paragraph" w:styleId="TDC1">
+    <w:name w:val="toc 1"/>
+    <w:basedOn w:val="Normal"/>
+    <w:next w:val="Normal"/>
+    <w:autoRedefine/>
+    <w:uiPriority w:val="39"/>
+    <w:unhideWhenUsed/>
+    <w:rsid w:val="003B4CA1"/>
+    <w:pPr>
+      <w:spacing w:after="100"/>
+    </w:pPr>
+  </w:style>
+  <w:style w:type="character" w:styleId="Hipervnculo">
+    <w:name w:val="Hyperlink"/>
+    <w:basedOn w:val="Fuentedeprrafopredeter"/>
+    <w:uiPriority w:val="99"/>
+    <w:unhideWhenUsed/>
+    <w:rsid w:val="003B4CA1"/>
+    <w:rPr>
+      <w:color w:val="0563C1" w:themeColor="hyperlink"/>
+      <w:u w:val="single"/>
+    </w:rPr>
+  </w:style>
+  <w:style w:type="character" w:customStyle="1" w:styleId="Ttulo2Car">
+    <w:name w:val="Título 2 Car"/>
+    <w:basedOn w:val="Fuentedeprrafopredeter"/>
+    <w:link w:val="Ttulo2"/>
+    <w:uiPriority w:val="9"/>
+    <w:rsid w:val="001E73ED"/>
+    <w:rPr>
+      <w:rFonts w:asciiTheme="majorHAnsi" w:eastAsiaTheme="majorEastAsia" w:hAnsiTheme="majorHAnsi" w:cstheme="majorBidi"/>
+      <w:color w:val="2F5496" w:themeColor="accent1" w:themeShade="BF"/>
+      <w:sz w:val="26"/>
+      <w:szCs w:val="26"/>
+      <w:lang w:val="en-US"/>
+    </w:rPr>
+  </w:style>
+  <w:style w:type="paragraph" w:styleId="TDC2">
+    <w:name w:val="toc 2"/>
+    <w:basedOn w:val="Normal"/>
+    <w:next w:val="Normal"/>
+    <w:autoRedefine/>
+    <w:uiPriority w:val="39"/>
+    <w:unhideWhenUsed/>
+    <w:rsid w:val="001E73ED"/>
+    <w:pPr>
+      <w:spacing w:after="100"/>
+      <w:ind w:left="220"/>
+    </w:pPr>
+  </w:style>
+  <w:style w:type="table" w:styleId="Sombreadomedio2-nfasis5">
+    <w:name w:val="Medium Shading 2 Accent 5"/>
+    <w:basedOn w:val="Tablanormal"/>
+    <w:uiPriority w:val="64"/>
+    <w:rsid w:val="001E73ED"/>
+    <w:pPr>
+      <w:spacing w:after="0" w:line="240" w:lineRule="auto"/>
+    </w:pPr>
+    <w:rPr>
+      <w:rFonts w:eastAsiaTheme="minorEastAsia"/>
+      <w:kern w:val="0"/>
+      <w:lang w:val="en-US"/>
+      <w14:ligatures w14:val="none"/>
+    </w:rPr>
+    <w:tblPr>
+      <w:tblStyleRowBandSize w:val="1"/>
+      <w:tblStyleColBandSize w:val="1"/>
+      <w:tblBorders>
+        <w:top w:val="single" w:sz="18" w:space="0" w:color="auto"/>
+        <w:bottom w:val="single" w:sz="18" w:space="0" w:color="auto"/>
+      </w:tblBorders>
+    </w:tblPr>
+    <w:tblStylePr w:type="firstRow">
+      <w:pPr>
+        <w:spacing w:before="0" w:after="0" w:line="240" w:lineRule="auto"/>
+      </w:pPr>
+      <w:rPr>
+        <w:b/>
+        <w:bCs/>
+        <w:color w:val="FFFFFF" w:themeColor="background1"/>
+      </w:rPr>
+      <w:tblPr/>
+      <w:tcPr>
+        <w:tcBorders>
+          <w:top w:val="single" w:sz="18" w:space="0" w:color="auto"/>
+          <w:left w:val="nil"/>
+          <w:bottom w:val="single" w:sz="18" w:space="0" w:color="auto"/>
+          <w:right w:val="nil"/>
+          <w:insideH w:val="nil"/>
+          <w:insideV w:val="nil"/>
+        </w:tcBorders>
+        <w:shd w:val="clear" w:color="auto" w:fill="5B9BD5" w:themeFill="accent5"/>
+      </w:tcPr>
+    </w:tblStylePr>
+    <w:tblStylePr w:type="lastRow">
+      <w:pPr>
+        <w:spacing w:before="0" w:after="0" w:line="240" w:lineRule="auto"/>
+      </w:pPr>
+      <w:rPr>
+        <w:color w:val="auto"/>
+      </w:rPr>
+      <w:tblPr/>
+      <w:tcPr>
+        <w:tcBorders>
+          <w:top w:val="double" w:sz="6" w:space="0" w:color="auto"/>
+          <w:left w:val="nil"/>
+          <w:bottom w:val="single" w:sz="18" w:space="0" w:color="auto"/>
+          <w:right w:val="nil"/>
+          <w:insideH w:val="nil"/>
+          <w:insideV w:val="nil"/>
+        </w:tcBorders>
+        <w:shd w:val="clear" w:color="auto" w:fill="FFFFFF" w:themeFill="background1"/>
+      </w:tcPr>
+    </w:tblStylePr>
+    <w:tblStylePr w:type="firstCol">
+      <w:rPr>
+        <w:b/>
+        <w:bCs/>
+        <w:color w:val="FFFFFF" w:themeColor="background1"/>
+      </w:rPr>
+      <w:tblPr/>
+      <w:tcPr>
+        <w:tcBorders>
+          <w:top w:val="nil"/>
+          <w:left w:val="nil"/>
+          <w:bottom w:val="single" w:sz="18" w:space="0" w:color="auto"/>
+          <w:right w:val="nil"/>
+          <w:insideH w:val="nil"/>
+          <w:insideV w:val="nil"/>
+        </w:tcBorders>
+        <w:shd w:val="clear" w:color="auto" w:fill="5B9BD5" w:themeFill="accent5"/>
+      </w:tcPr>
+    </w:tblStylePr>
+    <w:tblStylePr w:type="lastCol">
+      <w:rPr>
+        <w:b/>
+        <w:bCs/>
+        <w:color w:val="FFFFFF" w:themeColor="background1"/>
+      </w:rPr>
+      <w:tblPr/>
+      <w:tcPr>
+        <w:tcBorders>
+          <w:left w:val="nil"/>
+          <w:right w:val="nil"/>
+          <w:insideH w:val="nil"/>
+          <w:insideV w:val="nil"/>
+        </w:tcBorders>
+        <w:shd w:val="clear" w:color="auto" w:fill="5B9BD5" w:themeFill="accent5"/>
+      </w:tcPr>
+    </w:tblStylePr>
+    <w:tblStylePr w:type="band1Vert">
+      <w:tblPr/>
+      <w:tcPr>
+        <w:tcBorders>
+          <w:left w:val="nil"/>
+          <w:right w:val="nil"/>
+          <w:insideH w:val="nil"/>
+          <w:insideV w:val="nil"/>
+        </w:tcBorders>
+        <w:shd w:val="clear" w:color="auto" w:fill="D8D8D8" w:themeFill="background1" w:themeFillShade="D8"/>
+      </w:tcPr>
+    </w:tblStylePr>
+    <w:tblStylePr w:type="band1Horz">
+      <w:tblPr/>
+      <w:tcPr>
+        <w:shd w:val="clear" w:color="auto" w:fill="D8D8D8" w:themeFill="background1" w:themeFillShade="D8"/>
+      </w:tcPr>
+    </w:tblStylePr>
+    <w:tblStylePr w:type="neCell">
+      <w:tblPr/>
+      <w:tcPr>
+        <w:tcBorders>
+          <w:top w:val="single" w:sz="18" w:space="0" w:color="auto"/>
+          <w:left w:val="nil"/>
+          <w:bottom w:val="single" w:sz="18" w:space="0" w:color="auto"/>
+          <w:right w:val="nil"/>
+          <w:insideH w:val="nil"/>
+          <w:insideV w:val="nil"/>
+        </w:tcBorders>
+      </w:tcPr>
+    </w:tblStylePr>
+    <w:tblStylePr w:type="nwCell">
+      <w:rPr>
+        <w:color w:val="FFFFFF" w:themeColor="background1"/>
+      </w:rPr>
+      <w:tblPr/>
+      <w:tcPr>
+        <w:tcBorders>
+          <w:top w:val="single" w:sz="18" w:space="0" w:color="auto"/>
+          <w:left w:val="nil"/>
+          <w:bottom w:val="single" w:sz="18" w:space="0" w:color="auto"/>
+          <w:right w:val="nil"/>
+          <w:insideH w:val="nil"/>
+          <w:insideV w:val="nil"/>
+        </w:tcBorders>
+      </w:tcPr>
+    </w:tblStylePr>
   </w:style>
 </w:styles>
 </file>

</xml_diff>